<commit_message>
Add/Update Word files 3.0
</commit_message>
<xml_diff>
--- a/CS_445_AI-02-Project_Plan.docx
+++ b/CS_445_AI-02-Project_Plan.docx
@@ -1,6 +1,6 @@
 
 <file path=word/document.xml><?xml version="1.0" encoding="utf-8"?>
-<w:document xmlns:wpc="http://schemas.microsoft.com/office/word/2010/wordprocessingCanvas" xmlns:cx="http://schemas.microsoft.com/office/drawing/2014/chartex" xmlns:cx1="http://schemas.microsoft.com/office/drawing/2015/9/8/chartex" xmlns:cx2="http://schemas.microsoft.com/office/drawing/2015/10/21/chartex" xmlns:cx3="http://schemas.microsoft.com/office/drawing/2016/5/9/chartex" xmlns:cx4="http://schemas.microsoft.com/office/drawing/2016/5/10/chartex" xmlns:cx5="http://schemas.microsoft.com/office/drawing/2016/5/11/chartex" xmlns:cx6="http://schemas.microsoft.com/office/drawing/2016/5/12/chartex" xmlns:cx7="http://schemas.microsoft.com/office/drawing/2016/5/13/chartex" xmlns:cx8="http://schemas.microsoft.com/office/drawing/2016/5/14/chartex" xmlns:mc="http://schemas.openxmlformats.org/markup-compatibility/2006" xmlns:aink="http://schemas.microsoft.com/office/drawing/2016/ink" xmlns:am3d="http://schemas.microsoft.com/office/drawing/2017/model3d" xmlns:o="urn:schemas-microsoft-com:office:office" xmlns:oel="http://schemas.microsoft.com/office/2019/extlst" xmlns:r="http://schemas.openxmlformats.org/officeDocument/2006/relationships" xmlns:m="http://schemas.openxmlformats.org/officeDocument/2006/math" xmlns:v="urn:schemas-microsoft-com:vml" xmlns:wp14="http://schemas.microsoft.com/office/word/2010/wordprocessingDrawing" xmlns:wp="http://schemas.openxmlformats.org/drawingml/2006/wordprocessingDrawing" xmlns:w10="urn:schemas-microsoft-com:office:word" xmlns:w="http://schemas.openxmlformats.org/wordprocessingml/2006/main" xmlns:w14="http://schemas.microsoft.com/office/word/2010/wordml" xmlns:w15="http://schemas.microsoft.com/office/word/2012/wordml" xmlns:w16cex="http://schemas.microsoft.com/office/word/2018/wordml/cex" xmlns:w16cid="http://schemas.microsoft.com/office/word/2016/wordml/cid" xmlns:w16="http://schemas.microsoft.com/office/word/2018/wordml" xmlns:w16du="http://schemas.microsoft.com/office/word/2023/wordml/word16du" xmlns:w16sdtdh="http://schemas.microsoft.com/office/word/2020/wordml/sdtdatahash" xmlns:w16se="http://schemas.microsoft.com/office/word/2015/wordml/symex" xmlns:wpg="http://schemas.microsoft.com/office/word/2010/wordprocessingGroup" xmlns:wpi="http://schemas.microsoft.com/office/word/2010/wordprocessingInk" xmlns:wne="http://schemas.microsoft.com/office/word/2006/wordml" xmlns:wps="http://schemas.microsoft.com/office/word/2010/wordprocessingShape" mc:Ignorable="w14 w15 w16se w16cid w16 w16cex w16sdtdh w16du wp14">
+<w:document xmlns:wpc="http://schemas.microsoft.com/office/word/2010/wordprocessingCanvas" xmlns:cx="http://schemas.microsoft.com/office/drawing/2014/chartex" xmlns:cx1="http://schemas.microsoft.com/office/drawing/2015/9/8/chartex" xmlns:cx2="http://schemas.microsoft.com/office/drawing/2015/10/21/chartex" xmlns:cx3="http://schemas.microsoft.com/office/drawing/2016/5/9/chartex" xmlns:cx4="http://schemas.microsoft.com/office/drawing/2016/5/10/chartex" xmlns:cx5="http://schemas.microsoft.com/office/drawing/2016/5/11/chartex" xmlns:cx6="http://schemas.microsoft.com/office/drawing/2016/5/12/chartex" xmlns:cx7="http://schemas.microsoft.com/office/drawing/2016/5/13/chartex" xmlns:cx8="http://schemas.microsoft.com/office/drawing/2016/5/14/chartex" xmlns:mc="http://schemas.openxmlformats.org/markup-compatibility/2006" xmlns:aink="http://schemas.microsoft.com/office/drawing/2016/ink" xmlns:am3d="http://schemas.microsoft.com/office/drawing/2017/model3d" xmlns:o="urn:schemas-microsoft-com:office:office" xmlns:oel="http://schemas.microsoft.com/office/2019/extlst" xmlns:r="http://schemas.openxmlformats.org/officeDocument/2006/relationships" xmlns:m="http://schemas.openxmlformats.org/officeDocument/2006/math" xmlns:v="urn:schemas-microsoft-com:vml" xmlns:wp14="http://schemas.microsoft.com/office/word/2010/wordprocessingDrawing" xmlns:wp="http://schemas.openxmlformats.org/drawingml/2006/wordprocessingDrawing" xmlns:w10="urn:schemas-microsoft-com:office:word" xmlns:w="http://schemas.openxmlformats.org/wordprocessingml/2006/main" xmlns:w14="http://schemas.microsoft.com/office/word/2010/wordml" xmlns:w15="http://schemas.microsoft.com/office/word/2012/wordml" xmlns:w16cex="http://schemas.microsoft.com/office/word/2018/wordml/cex" xmlns:w16cid="http://schemas.microsoft.com/office/word/2016/wordml/cid" xmlns:w16="http://schemas.microsoft.com/office/word/2018/wordml" xmlns:w16sdtdh="http://schemas.microsoft.com/office/word/2020/wordml/sdtdatahash" xmlns:w16se="http://schemas.microsoft.com/office/word/2015/wordml/symex" xmlns:wpg="http://schemas.microsoft.com/office/word/2010/wordprocessingGroup" xmlns:wpi="http://schemas.microsoft.com/office/word/2010/wordprocessingInk" xmlns:wne="http://schemas.microsoft.com/office/word/2006/wordml" xmlns:wps="http://schemas.microsoft.com/office/word/2010/wordprocessingShape" mc:Ignorable="w14 w15 w16se w16cid w16 w16cex w16sdtdh wp14">
   <w:body>
     <w:p>
       <w:pPr>
@@ -162,7 +162,7 @@
                             <pic:cNvPicPr preferRelativeResize="0"/>
                           </pic:nvPicPr>
                           <pic:blipFill rotWithShape="1">
-                            <a:blip r:embed="rId5">
+                            <a:blip r:embed="rId7">
                               <a:alphaModFix/>
                             </a:blip>
                             <a:srcRect/>
@@ -229,7 +229,7 @@
                     <o:lock v:ext="edit" aspectratio="t"/>
                   </v:shapetype>
                   <v:shape id="Shape 5" o:spid="_x0000_s1030" type="#_x0000_t75" alt="Logo, company name  Description automatically generated" style="position:absolute;left:3808;top:3438;width:4828;height:1516;visibility:visible;mso-wrap-style:square" o:preferrelative="f" o:gfxdata="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">
-                    <v:imagedata r:id="rId6" o:title="Logo, company name  Description automatically generated"/>
+                    <v:imagedata r:id="rId8" o:title="Logo, company name  Description automatically generated"/>
                   </v:shape>
                 </v:group>
                 <w10:wrap anchorx="page" anchory="page"/>
@@ -556,19 +556,7 @@
         <w:rPr>
           <w:rFonts w:ascii="Time s New Roman" w:eastAsia="Calibri" w:hAnsi="Time s New Roman" w:cs="Calibri"/>
         </w:rPr>
-        <w:t xml:space="preserve">Hoàng Văn Ngọc </w:t>
-      </w:r>
-      <w:r>
-        <w:rPr>
-          <w:rFonts w:ascii="Time s New Roman" w:eastAsia="Calibri" w:hAnsi="Time s New Roman" w:cs="Calibri"/>
-        </w:rPr>
-        <w:t>Quý</w:t>
-      </w:r>
-      <w:r>
-        <w:rPr>
-          <w:rFonts w:ascii="Time s New Roman" w:eastAsia="Calibri" w:hAnsi="Time s New Roman" w:cs="Calibri"/>
-        </w:rPr>
-        <w:t xml:space="preserve"> </w:t>
+        <w:t xml:space="preserve">Hoàng Văn Ngọc Quý </w:t>
       </w:r>
       <w:r>
         <w:rPr>
@@ -747,8 +735,8 @@
           <w:lang w:val="vi-VN"/>
         </w:rPr>
         <w:sectPr>
-          <w:headerReference w:type="default" r:id="rId7"/>
-          <w:footerReference w:type="default" r:id="rId8"/>
+          <w:headerReference w:type="default" r:id="rId9"/>
+          <w:footerReference w:type="default" r:id="rId10"/>
           <w:pgSz w:w="11907" w:h="16839"/>
           <w:pgMar w:top="1134" w:right="851" w:bottom="1134" w:left="1701" w:header="720" w:footer="720" w:gutter="0"/>
           <w:pgNumType w:start="1"/>
@@ -907,13 +895,7 @@
               <w:rPr>
                 <w:rFonts w:ascii="Time s New Roman" w:eastAsia="Calibri" w:hAnsi="Time s New Roman" w:cs="Calibri"/>
               </w:rPr>
-              <w:t xml:space="preserve">Xây dựng </w:t>
-            </w:r>
-            <w:r>
-              <w:rPr>
-                <w:rFonts w:ascii="Time s New Roman" w:eastAsia="Calibri" w:hAnsi="Time s New Roman" w:cs="Calibri"/>
-              </w:rPr>
-              <w:t>phần</w:t>
+              <w:t>Xây dựng phần</w:t>
             </w:r>
             <w:r>
               <w:rPr>
@@ -926,13 +908,7 @@
               <w:rPr>
                 <w:rFonts w:ascii="Time s New Roman" w:eastAsia="Calibri" w:hAnsi="Time s New Roman" w:cs="Calibri"/>
               </w:rPr>
-              <w:t xml:space="preserve">quản lý </w:t>
-            </w:r>
-            <w:r>
-              <w:rPr>
-                <w:rFonts w:ascii="Time s New Roman" w:eastAsia="Calibri" w:hAnsi="Time s New Roman" w:cs="Calibri"/>
-              </w:rPr>
-              <w:t>bán</w:t>
+              <w:t>quản lý bán</w:t>
             </w:r>
             <w:r>
               <w:rPr>
@@ -986,31 +962,7 @@
               <w:rPr>
                 <w:rFonts w:ascii="Time s New Roman" w:eastAsia="Calibri" w:hAnsi="Time s New Roman" w:cs="Calibri"/>
               </w:rPr>
-              <w:t>01</w:t>
-            </w:r>
-            <w:r>
-              <w:rPr>
-                <w:rFonts w:ascii="Time s New Roman" w:eastAsia="Calibri" w:hAnsi="Time s New Roman" w:cs="Calibri"/>
-              </w:rPr>
-              <w:t>/</w:t>
-            </w:r>
-            <w:r>
-              <w:rPr>
-                <w:rFonts w:ascii="Time s New Roman" w:eastAsia="Calibri" w:hAnsi="Time s New Roman" w:cs="Calibri"/>
-              </w:rPr>
-              <w:t>11</w:t>
-            </w:r>
-            <w:r>
-              <w:rPr>
-                <w:rFonts w:ascii="Time s New Roman" w:eastAsia="Calibri" w:hAnsi="Time s New Roman" w:cs="Calibri"/>
-              </w:rPr>
-              <w:t>/</w:t>
-            </w:r>
-            <w:r>
-              <w:rPr>
-                <w:rFonts w:ascii="Time s New Roman" w:eastAsia="Calibri" w:hAnsi="Time s New Roman" w:cs="Calibri"/>
-              </w:rPr>
-              <w:t>2024</w:t>
+              <w:t>01/11/2024</w:t>
             </w:r>
           </w:p>
         </w:tc>
@@ -1055,19 +1007,7 @@
               <w:rPr>
                 <w:rFonts w:ascii="Time s New Roman" w:eastAsia="Calibri" w:hAnsi="Time s New Roman" w:cs="Calibri"/>
               </w:rPr>
-              <w:t>2</w:t>
-            </w:r>
-            <w:r>
-              <w:rPr>
-                <w:rFonts w:ascii="Time s New Roman" w:eastAsia="Calibri" w:hAnsi="Time s New Roman" w:cs="Calibri"/>
-              </w:rPr>
-              <w:t>0/12/</w:t>
-            </w:r>
-            <w:r>
-              <w:rPr>
-                <w:rFonts w:ascii="Time s New Roman" w:eastAsia="Calibri" w:hAnsi="Time s New Roman" w:cs="Calibri"/>
-              </w:rPr>
-              <w:t>2024</w:t>
+              <w:t>20/12/2024</w:t>
             </w:r>
           </w:p>
         </w:tc>
@@ -1418,13 +1358,7 @@
               <w:rPr>
                 <w:rFonts w:ascii="Time s New Roman" w:eastAsia="Calibri" w:hAnsi="Time s New Roman" w:cs="Calibri"/>
               </w:rPr>
-              <w:t>nguyenquocphong23092003</w:t>
-            </w:r>
-            <w:r>
-              <w:rPr>
-                <w:rFonts w:ascii="Time s New Roman" w:eastAsia="Calibri" w:hAnsi="Time s New Roman" w:cs="Calibri"/>
-              </w:rPr>
-              <w:t>@gmail.com</w:t>
+              <w:t>nguyenquocphong23092003@gmail.com</w:t>
             </w:r>
           </w:p>
         </w:tc>
@@ -1595,14 +1529,7 @@
                 <w:rFonts w:ascii="Time s New Roman" w:eastAsia="Calibri" w:hAnsi="Time s New Roman" w:cs="Calibri"/>
                 <w:lang w:val="vi-VN"/>
               </w:rPr>
-              <w:t xml:space="preserve"> Tấn </w:t>
-            </w:r>
-            <w:r>
-              <w:rPr>
-                <w:rFonts w:ascii="Time s New Roman" w:eastAsia="Calibri" w:hAnsi="Time s New Roman" w:cs="Calibri"/>
-                <w:lang w:val="vi-VN"/>
-              </w:rPr>
-              <w:t>Trin</w:t>
+              <w:t xml:space="preserve"> Tấn Trin</w:t>
             </w:r>
           </w:p>
         </w:tc>
@@ -1620,6 +1547,12 @@
                 <w:rFonts w:ascii="Time s New Roman" w:eastAsia="Calibri" w:hAnsi="Time s New Roman" w:cs="Calibri"/>
               </w:rPr>
             </w:pPr>
+            <w:r>
+              <w:t>votantrin</w:t>
+            </w:r>
+            <w:r>
+              <w:t>020301@gmail.com</w:t>
+            </w:r>
           </w:p>
         </w:tc>
         <w:tc>
@@ -1635,6 +1568,9 @@
                 <w:rFonts w:ascii="Time s New Roman" w:eastAsia="Calibri" w:hAnsi="Time s New Roman" w:cs="Calibri"/>
               </w:rPr>
             </w:pPr>
+            <w:r>
+              <w:t>0899314241</w:t>
+            </w:r>
           </w:p>
         </w:tc>
       </w:tr>
@@ -3559,8 +3495,7 @@
           <w:szCs w:val="32"/>
         </w:rPr>
       </w:pPr>
-      <w:bookmarkStart w:id="2" w:name="_heading=h.4i7ojhp" w:colFirst="0" w:colLast="0"/>
-      <w:bookmarkEnd w:id="2"/>
+      <w:bookmarkStart w:id="2" w:name="_Toc183186427"/>
       <w:r>
         <w:rPr>
           <w:rFonts w:ascii="Time s New Roman" w:hAnsi="Time s New Roman"/>
@@ -3571,6 +3506,7 @@
         <w:lastRenderedPageBreak/>
         <w:t>MỤC LỤC</w:t>
       </w:r>
+      <w:bookmarkEnd w:id="2"/>
     </w:p>
     <w:sdt>
       <w:sdtPr>
@@ -3586,22 +3522,12 @@
       <w:sdtContent>
         <w:p>
           <w:pPr>
-            <w:pBdr>
-              <w:top w:val="nil"/>
-              <w:left w:val="nil"/>
-              <w:bottom w:val="nil"/>
-              <w:right w:val="nil"/>
-              <w:between w:val="nil"/>
-            </w:pBdr>
+            <w:pStyle w:val="TOC1"/>
             <w:tabs>
               <w:tab w:val="right" w:pos="9017"/>
             </w:tabs>
-            <w:spacing w:after="100"/>
             <w:rPr>
-              <w:rFonts w:ascii="Time s New Roman" w:eastAsia="Cambria" w:hAnsi="Time s New Roman" w:cs="Cambria"/>
-              <w:color w:val="000000"/>
-              <w:sz w:val="22"/>
-              <w:szCs w:val="22"/>
+              <w:noProof/>
             </w:rPr>
           </w:pPr>
           <w:r>
@@ -3622,1397 +3548,1526 @@
             </w:rPr>
             <w:fldChar w:fldCharType="separate"/>
           </w:r>
-          <w:hyperlink w:anchor="_heading=h.4i7ojhp">
-            <w:r>
-              <w:rPr>
-                <w:rFonts w:ascii="Time s New Roman" w:hAnsi="Time s New Roman"/>
-                <w:color w:val="000000"/>
+          <w:hyperlink w:anchor="_Toc183186427" w:history="1">
+            <w:r>
+              <w:rPr>
+                <w:rStyle w:val="Hyperlink"/>
+                <w:rFonts w:ascii="Time s New Roman" w:eastAsia="Georgia" w:hAnsi="Time s New Roman"/>
+                <w:b/>
+                <w:noProof/>
               </w:rPr>
               <w:t>MỤC LỤC</w:t>
             </w:r>
             <w:r>
               <w:rPr>
-                <w:rFonts w:ascii="Time s New Roman" w:hAnsi="Time s New Roman"/>
-                <w:color w:val="000000"/>
+                <w:noProof/>
+                <w:webHidden/>
               </w:rPr>
               <w:tab/>
-              <w:t>5</w:t>
+            </w:r>
+            <w:r>
+              <w:rPr>
+                <w:noProof/>
+                <w:webHidden/>
+              </w:rPr>
+              <w:fldChar w:fldCharType="begin"/>
+            </w:r>
+            <w:r>
+              <w:rPr>
+                <w:noProof/>
+                <w:webHidden/>
+              </w:rPr>
+              <w:instrText xml:space="preserve"> PAGEREF _Toc183186427 \h </w:instrText>
+            </w:r>
+            <w:r>
+              <w:rPr>
+                <w:noProof/>
+                <w:webHidden/>
+              </w:rPr>
+            </w:r>
+            <w:r>
+              <w:rPr>
+                <w:noProof/>
+                <w:webHidden/>
+              </w:rPr>
+              <w:fldChar w:fldCharType="separate"/>
+            </w:r>
+            <w:r>
+              <w:rPr>
+                <w:noProof/>
+                <w:webHidden/>
+              </w:rPr>
+              <w:t>4</w:t>
+            </w:r>
+            <w:r>
+              <w:rPr>
+                <w:noProof/>
+                <w:webHidden/>
+              </w:rPr>
+              <w:fldChar w:fldCharType="end"/>
             </w:r>
           </w:hyperlink>
         </w:p>
         <w:p>
           <w:pPr>
-            <w:pBdr>
-              <w:top w:val="nil"/>
-              <w:left w:val="nil"/>
-              <w:bottom w:val="nil"/>
-              <w:right w:val="nil"/>
-              <w:between w:val="nil"/>
-            </w:pBdr>
+            <w:pStyle w:val="TOC1"/>
+            <w:tabs>
+              <w:tab w:val="left" w:pos="440"/>
+              <w:tab w:val="right" w:pos="9017"/>
+            </w:tabs>
+            <w:rPr>
+              <w:noProof/>
+            </w:rPr>
+          </w:pPr>
+          <w:hyperlink w:anchor="_Toc183186428" w:history="1">
+            <w:r>
+              <w:rPr>
+                <w:rStyle w:val="Hyperlink"/>
+                <w:b/>
+                <w:noProof/>
+              </w:rPr>
+              <w:t>1.</w:t>
+            </w:r>
+            <w:r>
+              <w:rPr>
+                <w:noProof/>
+              </w:rPr>
+              <w:tab/>
+            </w:r>
+            <w:r>
+              <w:rPr>
+                <w:rStyle w:val="Hyperlink"/>
+                <w:rFonts w:ascii="Time s New Roman" w:eastAsia="Georgia" w:hAnsi="Time s New Roman"/>
+                <w:b/>
+                <w:noProof/>
+              </w:rPr>
+              <w:t>Giới thiệu</w:t>
+            </w:r>
+            <w:r>
+              <w:rPr>
+                <w:noProof/>
+                <w:webHidden/>
+              </w:rPr>
+              <w:tab/>
+            </w:r>
+            <w:r>
+              <w:rPr>
+                <w:noProof/>
+                <w:webHidden/>
+              </w:rPr>
+              <w:fldChar w:fldCharType="begin"/>
+            </w:r>
+            <w:r>
+              <w:rPr>
+                <w:noProof/>
+                <w:webHidden/>
+              </w:rPr>
+              <w:instrText xml:space="preserve"> PAGEREF _Toc183186428 \h </w:instrText>
+            </w:r>
+            <w:r>
+              <w:rPr>
+                <w:noProof/>
+                <w:webHidden/>
+              </w:rPr>
+            </w:r>
+            <w:r>
+              <w:rPr>
+                <w:noProof/>
+                <w:webHidden/>
+              </w:rPr>
+              <w:fldChar w:fldCharType="separate"/>
+            </w:r>
+            <w:r>
+              <w:rPr>
+                <w:noProof/>
+                <w:webHidden/>
+              </w:rPr>
+              <w:t>5</w:t>
+            </w:r>
+            <w:r>
+              <w:rPr>
+                <w:noProof/>
+                <w:webHidden/>
+              </w:rPr>
+              <w:fldChar w:fldCharType="end"/>
+            </w:r>
+          </w:hyperlink>
+        </w:p>
+        <w:p>
+          <w:pPr>
+            <w:pStyle w:val="TOC2"/>
+            <w:tabs>
+              <w:tab w:val="left" w:pos="880"/>
+              <w:tab w:val="right" w:pos="9017"/>
+            </w:tabs>
+            <w:rPr>
+              <w:noProof/>
+            </w:rPr>
+          </w:pPr>
+          <w:hyperlink w:anchor="_Toc183186429" w:history="1">
+            <w:r>
+              <w:rPr>
+                <w:rStyle w:val="Hyperlink"/>
+                <w:rFonts w:ascii="Time s New Roman" w:eastAsia="Calibri" w:hAnsi="Time s New Roman" w:cs="Calibri"/>
+                <w:noProof/>
+              </w:rPr>
+              <w:t>1.2.</w:t>
+            </w:r>
+            <w:r>
+              <w:rPr>
+                <w:noProof/>
+              </w:rPr>
+              <w:tab/>
+            </w:r>
+            <w:r>
+              <w:rPr>
+                <w:rStyle w:val="Hyperlink"/>
+                <w:rFonts w:ascii="Time s New Roman" w:eastAsia="Calibri" w:hAnsi="Time s New Roman" w:cs="Calibri"/>
+                <w:noProof/>
+              </w:rPr>
+              <w:t>Tổng quan</w:t>
+            </w:r>
+            <w:r>
+              <w:rPr>
+                <w:noProof/>
+                <w:webHidden/>
+              </w:rPr>
+              <w:tab/>
+            </w:r>
+            <w:r>
+              <w:rPr>
+                <w:noProof/>
+                <w:webHidden/>
+              </w:rPr>
+              <w:fldChar w:fldCharType="begin"/>
+            </w:r>
+            <w:r>
+              <w:rPr>
+                <w:noProof/>
+                <w:webHidden/>
+              </w:rPr>
+              <w:instrText xml:space="preserve"> PAGEREF _Toc183186429 \h </w:instrText>
+            </w:r>
+            <w:r>
+              <w:rPr>
+                <w:noProof/>
+                <w:webHidden/>
+              </w:rPr>
+            </w:r>
+            <w:r>
+              <w:rPr>
+                <w:noProof/>
+                <w:webHidden/>
+              </w:rPr>
+              <w:fldChar w:fldCharType="separate"/>
+            </w:r>
+            <w:r>
+              <w:rPr>
+                <w:noProof/>
+                <w:webHidden/>
+              </w:rPr>
+              <w:t>5</w:t>
+            </w:r>
+            <w:r>
+              <w:rPr>
+                <w:noProof/>
+                <w:webHidden/>
+              </w:rPr>
+              <w:fldChar w:fldCharType="end"/>
+            </w:r>
+          </w:hyperlink>
+        </w:p>
+        <w:p>
+          <w:pPr>
+            <w:pStyle w:val="TOC2"/>
+            <w:tabs>
+              <w:tab w:val="left" w:pos="880"/>
+              <w:tab w:val="right" w:pos="9017"/>
+            </w:tabs>
+            <w:rPr>
+              <w:noProof/>
+            </w:rPr>
+          </w:pPr>
+          <w:hyperlink w:anchor="_Toc183186430" w:history="1">
+            <w:r>
+              <w:rPr>
+                <w:rStyle w:val="Hyperlink"/>
+                <w:rFonts w:ascii="Time s New Roman" w:eastAsia="Calibri" w:hAnsi="Time s New Roman" w:cs="Calibri"/>
+                <w:noProof/>
+              </w:rPr>
+              <w:t>1.3.</w:t>
+            </w:r>
+            <w:r>
+              <w:rPr>
+                <w:noProof/>
+              </w:rPr>
+              <w:tab/>
+            </w:r>
+            <w:r>
+              <w:rPr>
+                <w:rStyle w:val="Hyperlink"/>
+                <w:rFonts w:ascii="Time s New Roman" w:eastAsia="Calibri" w:hAnsi="Time s New Roman" w:cs="Calibri"/>
+                <w:noProof/>
+              </w:rPr>
+              <w:t>Chuyển giao dự án</w:t>
+            </w:r>
+            <w:r>
+              <w:rPr>
+                <w:noProof/>
+                <w:webHidden/>
+              </w:rPr>
+              <w:tab/>
+            </w:r>
+            <w:r>
+              <w:rPr>
+                <w:noProof/>
+                <w:webHidden/>
+              </w:rPr>
+              <w:fldChar w:fldCharType="begin"/>
+            </w:r>
+            <w:r>
+              <w:rPr>
+                <w:noProof/>
+                <w:webHidden/>
+              </w:rPr>
+              <w:instrText xml:space="preserve"> PAGEREF _Toc183186430 \h </w:instrText>
+            </w:r>
+            <w:r>
+              <w:rPr>
+                <w:noProof/>
+                <w:webHidden/>
+              </w:rPr>
+            </w:r>
+            <w:r>
+              <w:rPr>
+                <w:noProof/>
+                <w:webHidden/>
+              </w:rPr>
+              <w:fldChar w:fldCharType="separate"/>
+            </w:r>
+            <w:r>
+              <w:rPr>
+                <w:noProof/>
+                <w:webHidden/>
+              </w:rPr>
+              <w:t>5</w:t>
+            </w:r>
+            <w:r>
+              <w:rPr>
+                <w:noProof/>
+                <w:webHidden/>
+              </w:rPr>
+              <w:fldChar w:fldCharType="end"/>
+            </w:r>
+          </w:hyperlink>
+        </w:p>
+        <w:p>
+          <w:pPr>
+            <w:pStyle w:val="TOC1"/>
+            <w:tabs>
+              <w:tab w:val="left" w:pos="440"/>
+              <w:tab w:val="right" w:pos="9017"/>
+            </w:tabs>
+            <w:rPr>
+              <w:noProof/>
+            </w:rPr>
+          </w:pPr>
+          <w:hyperlink w:anchor="_Toc183186431" w:history="1">
+            <w:r>
+              <w:rPr>
+                <w:rStyle w:val="Hyperlink"/>
+                <w:b/>
+                <w:noProof/>
+              </w:rPr>
+              <w:t>2.</w:t>
+            </w:r>
+            <w:r>
+              <w:rPr>
+                <w:noProof/>
+              </w:rPr>
+              <w:tab/>
+            </w:r>
+            <w:r>
+              <w:rPr>
+                <w:rStyle w:val="Hyperlink"/>
+                <w:rFonts w:ascii="Time s New Roman" w:eastAsia="Georgia" w:hAnsi="Time s New Roman"/>
+                <w:b/>
+                <w:noProof/>
+              </w:rPr>
+              <w:t>Tổ chức nhóm</w:t>
+            </w:r>
+            <w:r>
+              <w:rPr>
+                <w:noProof/>
+                <w:webHidden/>
+              </w:rPr>
+              <w:tab/>
+            </w:r>
+            <w:r>
+              <w:rPr>
+                <w:noProof/>
+                <w:webHidden/>
+              </w:rPr>
+              <w:fldChar w:fldCharType="begin"/>
+            </w:r>
+            <w:r>
+              <w:rPr>
+                <w:noProof/>
+                <w:webHidden/>
+              </w:rPr>
+              <w:instrText xml:space="preserve"> PAGEREF _Toc183186431 \h </w:instrText>
+            </w:r>
+            <w:r>
+              <w:rPr>
+                <w:noProof/>
+                <w:webHidden/>
+              </w:rPr>
+            </w:r>
+            <w:r>
+              <w:rPr>
+                <w:noProof/>
+                <w:webHidden/>
+              </w:rPr>
+              <w:fldChar w:fldCharType="separate"/>
+            </w:r>
+            <w:r>
+              <w:rPr>
+                <w:noProof/>
+                <w:webHidden/>
+              </w:rPr>
+              <w:t>6</w:t>
+            </w:r>
+            <w:r>
+              <w:rPr>
+                <w:noProof/>
+                <w:webHidden/>
+              </w:rPr>
+              <w:fldChar w:fldCharType="end"/>
+            </w:r>
+          </w:hyperlink>
+        </w:p>
+        <w:p>
+          <w:pPr>
+            <w:pStyle w:val="TOC2"/>
+            <w:tabs>
+              <w:tab w:val="left" w:pos="880"/>
+              <w:tab w:val="right" w:pos="9017"/>
+            </w:tabs>
+            <w:rPr>
+              <w:noProof/>
+            </w:rPr>
+          </w:pPr>
+          <w:hyperlink w:anchor="_Toc183186432" w:history="1">
+            <w:r>
+              <w:rPr>
+                <w:rStyle w:val="Hyperlink"/>
+                <w:rFonts w:ascii="Time s New Roman" w:eastAsia="Calibri" w:hAnsi="Time s New Roman" w:cs="Calibri"/>
+                <w:noProof/>
+              </w:rPr>
+              <w:t>2.1.</w:t>
+            </w:r>
+            <w:r>
+              <w:rPr>
+                <w:noProof/>
+              </w:rPr>
+              <w:tab/>
+            </w:r>
+            <w:r>
+              <w:rPr>
+                <w:rStyle w:val="Hyperlink"/>
+                <w:rFonts w:ascii="Time s New Roman" w:eastAsia="Calibri" w:hAnsi="Time s New Roman" w:cs="Calibri"/>
+                <w:noProof/>
+              </w:rPr>
+              <w:t>Vai trò và trách nhiệm</w:t>
+            </w:r>
+            <w:r>
+              <w:rPr>
+                <w:noProof/>
+                <w:webHidden/>
+              </w:rPr>
+              <w:tab/>
+            </w:r>
+            <w:r>
+              <w:rPr>
+                <w:noProof/>
+                <w:webHidden/>
+              </w:rPr>
+              <w:fldChar w:fldCharType="begin"/>
+            </w:r>
+            <w:r>
+              <w:rPr>
+                <w:noProof/>
+                <w:webHidden/>
+              </w:rPr>
+              <w:instrText xml:space="preserve"> PAGEREF _Toc183186432 \h </w:instrText>
+            </w:r>
+            <w:r>
+              <w:rPr>
+                <w:noProof/>
+                <w:webHidden/>
+              </w:rPr>
+            </w:r>
+            <w:r>
+              <w:rPr>
+                <w:noProof/>
+                <w:webHidden/>
+              </w:rPr>
+              <w:fldChar w:fldCharType="separate"/>
+            </w:r>
+            <w:r>
+              <w:rPr>
+                <w:noProof/>
+                <w:webHidden/>
+              </w:rPr>
+              <w:t>7</w:t>
+            </w:r>
+            <w:r>
+              <w:rPr>
+                <w:noProof/>
+                <w:webHidden/>
+              </w:rPr>
+              <w:fldChar w:fldCharType="end"/>
+            </w:r>
+          </w:hyperlink>
+        </w:p>
+        <w:p>
+          <w:pPr>
+            <w:pStyle w:val="TOC2"/>
+            <w:tabs>
+              <w:tab w:val="right" w:pos="9017"/>
+            </w:tabs>
+            <w:rPr>
+              <w:noProof/>
+            </w:rPr>
+          </w:pPr>
+          <w:hyperlink w:anchor="_Toc183186433" w:history="1">
+            <w:r>
+              <w:rPr>
+                <w:rStyle w:val="Hyperlink"/>
+                <w:rFonts w:eastAsia="Calibri"/>
+                <w:noProof/>
+                <w:lang w:val="vi-VN"/>
+              </w:rPr>
+              <w:t xml:space="preserve">2.1 </w:t>
+            </w:r>
+            <w:r>
+              <w:rPr>
+                <w:rStyle w:val="Hyperlink"/>
+                <w:rFonts w:eastAsia="Calibri"/>
+                <w:noProof/>
+              </w:rPr>
+              <w:t>Phương pháp liên lạc</w:t>
+            </w:r>
+            <w:r>
+              <w:rPr>
+                <w:noProof/>
+                <w:webHidden/>
+              </w:rPr>
+              <w:tab/>
+            </w:r>
+            <w:r>
+              <w:rPr>
+                <w:noProof/>
+                <w:webHidden/>
+              </w:rPr>
+              <w:fldChar w:fldCharType="begin"/>
+            </w:r>
+            <w:r>
+              <w:rPr>
+                <w:noProof/>
+                <w:webHidden/>
+              </w:rPr>
+              <w:instrText xml:space="preserve"> PAGEREF _Toc183186433 \h </w:instrText>
+            </w:r>
+            <w:r>
+              <w:rPr>
+                <w:noProof/>
+                <w:webHidden/>
+              </w:rPr>
+            </w:r>
+            <w:r>
+              <w:rPr>
+                <w:noProof/>
+                <w:webHidden/>
+              </w:rPr>
+              <w:fldChar w:fldCharType="separate"/>
+            </w:r>
+            <w:r>
+              <w:rPr>
+                <w:noProof/>
+                <w:webHidden/>
+              </w:rPr>
+              <w:t>8</w:t>
+            </w:r>
+            <w:r>
+              <w:rPr>
+                <w:noProof/>
+                <w:webHidden/>
+              </w:rPr>
+              <w:fldChar w:fldCharType="end"/>
+            </w:r>
+          </w:hyperlink>
+        </w:p>
+        <w:p>
+          <w:pPr>
+            <w:pStyle w:val="TOC2"/>
+            <w:tabs>
+              <w:tab w:val="left" w:pos="880"/>
+              <w:tab w:val="right" w:pos="9017"/>
+            </w:tabs>
+            <w:rPr>
+              <w:noProof/>
+            </w:rPr>
+          </w:pPr>
+          <w:hyperlink w:anchor="_Toc183186434" w:history="1">
+            <w:r>
+              <w:rPr>
+                <w:rStyle w:val="Hyperlink"/>
+                <w:rFonts w:ascii="Time s New Roman" w:eastAsia="Calibri" w:hAnsi="Time s New Roman" w:cs="Calibri"/>
+                <w:noProof/>
+              </w:rPr>
+              <w:t>2.2.</w:t>
+            </w:r>
+            <w:r>
+              <w:rPr>
+                <w:noProof/>
+              </w:rPr>
+              <w:tab/>
+            </w:r>
+            <w:r>
+              <w:rPr>
+                <w:rStyle w:val="Hyperlink"/>
+                <w:rFonts w:ascii="Time s New Roman" w:eastAsia="Calibri" w:hAnsi="Time s New Roman" w:cs="Calibri"/>
+                <w:noProof/>
+              </w:rPr>
+              <w:t>Cách thức báo</w:t>
+            </w:r>
+            <w:r>
+              <w:rPr>
+                <w:rStyle w:val="Hyperlink"/>
+                <w:rFonts w:ascii="Time s New Roman" w:eastAsia="Calibri" w:hAnsi="Time s New Roman" w:cs="Calibri"/>
+                <w:noProof/>
+                <w:lang w:val="vi-VN"/>
+              </w:rPr>
+              <w:t xml:space="preserve"> cáo và trao đổi</w:t>
+            </w:r>
+            <w:r>
+              <w:rPr>
+                <w:noProof/>
+                <w:webHidden/>
+              </w:rPr>
+              <w:tab/>
+            </w:r>
+            <w:r>
+              <w:rPr>
+                <w:noProof/>
+                <w:webHidden/>
+              </w:rPr>
+              <w:fldChar w:fldCharType="begin"/>
+            </w:r>
+            <w:r>
+              <w:rPr>
+                <w:noProof/>
+                <w:webHidden/>
+              </w:rPr>
+              <w:instrText xml:space="preserve"> PAGEREF _Toc183186434 \h </w:instrText>
+            </w:r>
+            <w:r>
+              <w:rPr>
+                <w:noProof/>
+                <w:webHidden/>
+              </w:rPr>
+            </w:r>
+            <w:r>
+              <w:rPr>
+                <w:noProof/>
+                <w:webHidden/>
+              </w:rPr>
+              <w:fldChar w:fldCharType="separate"/>
+            </w:r>
+            <w:r>
+              <w:rPr>
+                <w:noProof/>
+                <w:webHidden/>
+              </w:rPr>
+              <w:t>8</w:t>
+            </w:r>
+            <w:r>
+              <w:rPr>
+                <w:noProof/>
+                <w:webHidden/>
+              </w:rPr>
+              <w:fldChar w:fldCharType="end"/>
+            </w:r>
+          </w:hyperlink>
+        </w:p>
+        <w:p>
+          <w:pPr>
+            <w:pStyle w:val="TOC1"/>
+            <w:tabs>
+              <w:tab w:val="left" w:pos="440"/>
+              <w:tab w:val="right" w:pos="9017"/>
+            </w:tabs>
+            <w:rPr>
+              <w:noProof/>
+            </w:rPr>
+          </w:pPr>
+          <w:hyperlink w:anchor="_Toc183186435" w:history="1">
+            <w:r>
+              <w:rPr>
+                <w:rStyle w:val="Hyperlink"/>
+                <w:b/>
+                <w:noProof/>
+              </w:rPr>
+              <w:t>3.</w:t>
+            </w:r>
+            <w:r>
+              <w:rPr>
+                <w:noProof/>
+              </w:rPr>
+              <w:tab/>
+            </w:r>
+            <w:r>
+              <w:rPr>
+                <w:rStyle w:val="Hyperlink"/>
+                <w:rFonts w:ascii="Time s New Roman" w:eastAsia="Georgia" w:hAnsi="Time s New Roman"/>
+                <w:b/>
+                <w:noProof/>
+              </w:rPr>
+              <w:t>Lịch trình và chi phí</w:t>
+            </w:r>
+            <w:r>
+              <w:rPr>
+                <w:noProof/>
+                <w:webHidden/>
+              </w:rPr>
+              <w:tab/>
+            </w:r>
+            <w:r>
+              <w:rPr>
+                <w:noProof/>
+                <w:webHidden/>
+              </w:rPr>
+              <w:fldChar w:fldCharType="begin"/>
+            </w:r>
+            <w:r>
+              <w:rPr>
+                <w:noProof/>
+                <w:webHidden/>
+              </w:rPr>
+              <w:instrText xml:space="preserve"> PAGEREF _Toc183186435 \h </w:instrText>
+            </w:r>
+            <w:r>
+              <w:rPr>
+                <w:noProof/>
+                <w:webHidden/>
+              </w:rPr>
+            </w:r>
+            <w:r>
+              <w:rPr>
+                <w:noProof/>
+                <w:webHidden/>
+              </w:rPr>
+              <w:fldChar w:fldCharType="separate"/>
+            </w:r>
+            <w:r>
+              <w:rPr>
+                <w:noProof/>
+                <w:webHidden/>
+              </w:rPr>
+              <w:t>10</w:t>
+            </w:r>
+            <w:r>
+              <w:rPr>
+                <w:noProof/>
+                <w:webHidden/>
+              </w:rPr>
+              <w:fldChar w:fldCharType="end"/>
+            </w:r>
+          </w:hyperlink>
+        </w:p>
+        <w:p>
+          <w:pPr>
+            <w:pStyle w:val="TOC2"/>
+            <w:tabs>
+              <w:tab w:val="left" w:pos="880"/>
+              <w:tab w:val="right" w:pos="9017"/>
+            </w:tabs>
+            <w:rPr>
+              <w:noProof/>
+            </w:rPr>
+          </w:pPr>
+          <w:hyperlink w:anchor="_Toc183186436" w:history="1">
+            <w:r>
+              <w:rPr>
+                <w:rStyle w:val="Hyperlink"/>
+                <w:rFonts w:ascii="Time s New Roman" w:eastAsia="Calibri" w:hAnsi="Time s New Roman" w:cs="Calibri"/>
+                <w:noProof/>
+              </w:rPr>
+              <w:t>3.1.</w:t>
+            </w:r>
+            <w:r>
+              <w:rPr>
+                <w:noProof/>
+              </w:rPr>
+              <w:tab/>
+            </w:r>
+            <w:r>
+              <w:rPr>
+                <w:rStyle w:val="Hyperlink"/>
+                <w:rFonts w:ascii="Time s New Roman" w:eastAsia="Calibri" w:hAnsi="Time s New Roman" w:cs="Calibri"/>
+                <w:noProof/>
+              </w:rPr>
+              <w:t>Chi tiết lịch trình</w:t>
+            </w:r>
+            <w:r>
+              <w:rPr>
+                <w:noProof/>
+                <w:webHidden/>
+              </w:rPr>
+              <w:tab/>
+            </w:r>
+            <w:r>
+              <w:rPr>
+                <w:noProof/>
+                <w:webHidden/>
+              </w:rPr>
+              <w:fldChar w:fldCharType="begin"/>
+            </w:r>
+            <w:r>
+              <w:rPr>
+                <w:noProof/>
+                <w:webHidden/>
+              </w:rPr>
+              <w:instrText xml:space="preserve"> PAGEREF _Toc183186436 \h </w:instrText>
+            </w:r>
+            <w:r>
+              <w:rPr>
+                <w:noProof/>
+                <w:webHidden/>
+              </w:rPr>
+            </w:r>
+            <w:r>
+              <w:rPr>
+                <w:noProof/>
+                <w:webHidden/>
+              </w:rPr>
+              <w:fldChar w:fldCharType="separate"/>
+            </w:r>
+            <w:r>
+              <w:rPr>
+                <w:noProof/>
+                <w:webHidden/>
+              </w:rPr>
+              <w:t>10</w:t>
+            </w:r>
+            <w:r>
+              <w:rPr>
+                <w:noProof/>
+                <w:webHidden/>
+              </w:rPr>
+              <w:fldChar w:fldCharType="end"/>
+            </w:r>
+          </w:hyperlink>
+        </w:p>
+        <w:p>
+          <w:pPr>
+            <w:pStyle w:val="TOC2"/>
+            <w:tabs>
+              <w:tab w:val="right" w:pos="9017"/>
+            </w:tabs>
+            <w:rPr>
+              <w:noProof/>
+            </w:rPr>
+          </w:pPr>
+          <w:hyperlink w:anchor="_Toc183186437" w:history="1">
+            <w:r>
+              <w:rPr>
+                <w:rStyle w:val="Hyperlink"/>
+                <w:rFonts w:ascii="Time s New Roman" w:eastAsia="Calibri" w:hAnsi="Time s New Roman" w:cs="Calibri"/>
+                <w:noProof/>
+              </w:rPr>
+              <w:t>3.2   Ước tính chi phí</w:t>
+            </w:r>
+            <w:r>
+              <w:rPr>
+                <w:noProof/>
+                <w:webHidden/>
+              </w:rPr>
+              <w:tab/>
+            </w:r>
+            <w:r>
+              <w:rPr>
+                <w:noProof/>
+                <w:webHidden/>
+              </w:rPr>
+              <w:fldChar w:fldCharType="begin"/>
+            </w:r>
+            <w:r>
+              <w:rPr>
+                <w:noProof/>
+                <w:webHidden/>
+              </w:rPr>
+              <w:instrText xml:space="preserve"> PAGEREF _Toc183186437 \h </w:instrText>
+            </w:r>
+            <w:r>
+              <w:rPr>
+                <w:noProof/>
+                <w:webHidden/>
+              </w:rPr>
+            </w:r>
+            <w:r>
+              <w:rPr>
+                <w:noProof/>
+                <w:webHidden/>
+              </w:rPr>
+              <w:fldChar w:fldCharType="separate"/>
+            </w:r>
+            <w:r>
+              <w:rPr>
+                <w:noProof/>
+                <w:webHidden/>
+              </w:rPr>
+              <w:t>23</w:t>
+            </w:r>
+            <w:r>
+              <w:rPr>
+                <w:noProof/>
+                <w:webHidden/>
+              </w:rPr>
+              <w:fldChar w:fldCharType="end"/>
+            </w:r>
+          </w:hyperlink>
+        </w:p>
+        <w:p>
+          <w:pPr>
+            <w:pStyle w:val="TOC3"/>
+            <w:tabs>
+              <w:tab w:val="right" w:pos="9017"/>
+            </w:tabs>
+            <w:rPr>
+              <w:noProof/>
+            </w:rPr>
+          </w:pPr>
+          <w:hyperlink w:anchor="_Toc183186438" w:history="1">
+            <w:r>
+              <w:rPr>
+                <w:rStyle w:val="Hyperlink"/>
+                <w:rFonts w:ascii="Time s New Roman" w:eastAsia="Calibri" w:hAnsi="Time s New Roman" w:cs="Calibri"/>
+                <w:noProof/>
+              </w:rPr>
+              <w:t>3.2.1 Cost Person/Hours</w:t>
+            </w:r>
+            <w:r>
+              <w:rPr>
+                <w:noProof/>
+                <w:webHidden/>
+              </w:rPr>
+              <w:tab/>
+            </w:r>
+            <w:r>
+              <w:rPr>
+                <w:noProof/>
+                <w:webHidden/>
+              </w:rPr>
+              <w:fldChar w:fldCharType="begin"/>
+            </w:r>
+            <w:r>
+              <w:rPr>
+                <w:noProof/>
+                <w:webHidden/>
+              </w:rPr>
+              <w:instrText xml:space="preserve"> PAGEREF _Toc183186438 \h </w:instrText>
+            </w:r>
+            <w:r>
+              <w:rPr>
+                <w:noProof/>
+                <w:webHidden/>
+              </w:rPr>
+            </w:r>
+            <w:r>
+              <w:rPr>
+                <w:noProof/>
+                <w:webHidden/>
+              </w:rPr>
+              <w:fldChar w:fldCharType="separate"/>
+            </w:r>
+            <w:r>
+              <w:rPr>
+                <w:noProof/>
+                <w:webHidden/>
+              </w:rPr>
+              <w:t>23</w:t>
+            </w:r>
+            <w:r>
+              <w:rPr>
+                <w:noProof/>
+                <w:webHidden/>
+              </w:rPr>
+              <w:fldChar w:fldCharType="end"/>
+            </w:r>
+          </w:hyperlink>
+        </w:p>
+        <w:p>
+          <w:pPr>
+            <w:pStyle w:val="TOC3"/>
+            <w:tabs>
+              <w:tab w:val="right" w:pos="9017"/>
+            </w:tabs>
+            <w:rPr>
+              <w:noProof/>
+            </w:rPr>
+          </w:pPr>
+          <w:hyperlink w:anchor="_Toc183186439" w:history="1">
+            <w:r>
+              <w:rPr>
+                <w:rStyle w:val="Hyperlink"/>
+                <w:rFonts w:ascii="Time s New Roman" w:eastAsia="Calibri" w:hAnsi="Time s New Roman" w:cs="Calibri"/>
+                <w:noProof/>
+              </w:rPr>
+              <w:t>3.2.2 Total Cost Estimate</w:t>
+            </w:r>
+            <w:r>
+              <w:rPr>
+                <w:noProof/>
+                <w:webHidden/>
+              </w:rPr>
+              <w:tab/>
+            </w:r>
+            <w:r>
+              <w:rPr>
+                <w:noProof/>
+                <w:webHidden/>
+              </w:rPr>
+              <w:fldChar w:fldCharType="begin"/>
+            </w:r>
+            <w:r>
+              <w:rPr>
+                <w:noProof/>
+                <w:webHidden/>
+              </w:rPr>
+              <w:instrText xml:space="preserve"> PAGEREF _Toc183186439 \h </w:instrText>
+            </w:r>
+            <w:r>
+              <w:rPr>
+                <w:noProof/>
+                <w:webHidden/>
+              </w:rPr>
+            </w:r>
+            <w:r>
+              <w:rPr>
+                <w:noProof/>
+                <w:webHidden/>
+              </w:rPr>
+              <w:fldChar w:fldCharType="separate"/>
+            </w:r>
+            <w:r>
+              <w:rPr>
+                <w:noProof/>
+                <w:webHidden/>
+              </w:rPr>
+              <w:t>23</w:t>
+            </w:r>
+            <w:r>
+              <w:rPr>
+                <w:noProof/>
+                <w:webHidden/>
+              </w:rPr>
+              <w:fldChar w:fldCharType="end"/>
+            </w:r>
+          </w:hyperlink>
+        </w:p>
+        <w:p>
+          <w:pPr>
+            <w:pStyle w:val="TOC1"/>
+            <w:tabs>
+              <w:tab w:val="right" w:pos="9017"/>
+            </w:tabs>
+            <w:rPr>
+              <w:noProof/>
+            </w:rPr>
+          </w:pPr>
+          <w:hyperlink w:anchor="_Toc183186440" w:history="1">
+            <w:r>
+              <w:rPr>
+                <w:rStyle w:val="Hyperlink"/>
+                <w:rFonts w:ascii="Time s New Roman" w:eastAsia="Georgia" w:hAnsi="Time s New Roman"/>
+                <w:b/>
+                <w:noProof/>
+              </w:rPr>
+              <w:t>4. Quy trình phát triển</w:t>
+            </w:r>
+            <w:r>
+              <w:rPr>
+                <w:noProof/>
+                <w:webHidden/>
+              </w:rPr>
+              <w:tab/>
+            </w:r>
+            <w:r>
+              <w:rPr>
+                <w:noProof/>
+                <w:webHidden/>
+              </w:rPr>
+              <w:fldChar w:fldCharType="begin"/>
+            </w:r>
+            <w:r>
+              <w:rPr>
+                <w:noProof/>
+                <w:webHidden/>
+              </w:rPr>
+              <w:instrText xml:space="preserve"> PAGEREF _Toc183186440 \h </w:instrText>
+            </w:r>
+            <w:r>
+              <w:rPr>
+                <w:noProof/>
+                <w:webHidden/>
+              </w:rPr>
+            </w:r>
+            <w:r>
+              <w:rPr>
+                <w:noProof/>
+                <w:webHidden/>
+              </w:rPr>
+              <w:fldChar w:fldCharType="separate"/>
+            </w:r>
+            <w:r>
+              <w:rPr>
+                <w:noProof/>
+                <w:webHidden/>
+              </w:rPr>
+              <w:t>25</w:t>
+            </w:r>
+            <w:r>
+              <w:rPr>
+                <w:noProof/>
+                <w:webHidden/>
+              </w:rPr>
+              <w:fldChar w:fldCharType="end"/>
+            </w:r>
+          </w:hyperlink>
+        </w:p>
+        <w:p>
+          <w:pPr>
+            <w:pStyle w:val="TOC2"/>
+            <w:tabs>
+              <w:tab w:val="left" w:pos="880"/>
+              <w:tab w:val="right" w:pos="9017"/>
+            </w:tabs>
+            <w:rPr>
+              <w:noProof/>
+            </w:rPr>
+          </w:pPr>
+          <w:hyperlink w:anchor="_Toc183186441" w:history="1">
+            <w:r>
+              <w:rPr>
+                <w:rStyle w:val="Hyperlink"/>
+                <w:rFonts w:ascii="Time s New Roman" w:eastAsia="Calibri" w:hAnsi="Time s New Roman" w:cs="Calibri"/>
+                <w:noProof/>
+              </w:rPr>
+              <w:t>4.1.</w:t>
+            </w:r>
+            <w:r>
+              <w:rPr>
+                <w:noProof/>
+              </w:rPr>
+              <w:tab/>
+            </w:r>
+            <w:r>
+              <w:rPr>
+                <w:rStyle w:val="Hyperlink"/>
+                <w:rFonts w:ascii="Time s New Roman" w:eastAsia="Calibri" w:hAnsi="Time s New Roman" w:cs="Calibri"/>
+                <w:noProof/>
+              </w:rPr>
+              <w:t>Nguyên tắc và các giai đoạn khác nhau</w:t>
+            </w:r>
+            <w:r>
+              <w:rPr>
+                <w:noProof/>
+                <w:webHidden/>
+              </w:rPr>
+              <w:tab/>
+            </w:r>
+            <w:r>
+              <w:rPr>
+                <w:noProof/>
+                <w:webHidden/>
+              </w:rPr>
+              <w:fldChar w:fldCharType="begin"/>
+            </w:r>
+            <w:r>
+              <w:rPr>
+                <w:noProof/>
+                <w:webHidden/>
+              </w:rPr>
+              <w:instrText xml:space="preserve"> PAGEREF _Toc183186441 \h </w:instrText>
+            </w:r>
+            <w:r>
+              <w:rPr>
+                <w:noProof/>
+                <w:webHidden/>
+              </w:rPr>
+            </w:r>
+            <w:r>
+              <w:rPr>
+                <w:noProof/>
+                <w:webHidden/>
+              </w:rPr>
+              <w:fldChar w:fldCharType="separate"/>
+            </w:r>
+            <w:r>
+              <w:rPr>
+                <w:noProof/>
+                <w:webHidden/>
+              </w:rPr>
+              <w:t>25</w:t>
+            </w:r>
+            <w:r>
+              <w:rPr>
+                <w:noProof/>
+                <w:webHidden/>
+              </w:rPr>
+              <w:fldChar w:fldCharType="end"/>
+            </w:r>
+          </w:hyperlink>
+        </w:p>
+        <w:p>
+          <w:pPr>
+            <w:pStyle w:val="TOC2"/>
+            <w:tabs>
+              <w:tab w:val="left" w:pos="880"/>
+              <w:tab w:val="right" w:pos="9017"/>
+            </w:tabs>
+            <w:rPr>
+              <w:noProof/>
+            </w:rPr>
+          </w:pPr>
+          <w:hyperlink w:anchor="_Toc183186442" w:history="1">
+            <w:r>
+              <w:rPr>
+                <w:rStyle w:val="Hyperlink"/>
+                <w:rFonts w:ascii="Time s New Roman" w:eastAsia="Calibri" w:hAnsi="Time s New Roman" w:cs="Calibri"/>
+                <w:noProof/>
+              </w:rPr>
+              <w:t>4.2.</w:t>
+            </w:r>
+            <w:r>
+              <w:rPr>
+                <w:noProof/>
+              </w:rPr>
+              <w:tab/>
+            </w:r>
+            <w:r>
+              <w:rPr>
+                <w:rStyle w:val="Hyperlink"/>
+                <w:rFonts w:ascii="Time s New Roman" w:eastAsia="Calibri" w:hAnsi="Time s New Roman" w:cs="Calibri"/>
+                <w:noProof/>
+              </w:rPr>
+              <w:t>Tổ chức Agile - Scrum</w:t>
+            </w:r>
+            <w:r>
+              <w:rPr>
+                <w:noProof/>
+                <w:webHidden/>
+              </w:rPr>
+              <w:tab/>
+            </w:r>
+            <w:r>
+              <w:rPr>
+                <w:noProof/>
+                <w:webHidden/>
+              </w:rPr>
+              <w:fldChar w:fldCharType="begin"/>
+            </w:r>
+            <w:r>
+              <w:rPr>
+                <w:noProof/>
+                <w:webHidden/>
+              </w:rPr>
+              <w:instrText xml:space="preserve"> PAGEREF _Toc183186442 \h </w:instrText>
+            </w:r>
+            <w:r>
+              <w:rPr>
+                <w:noProof/>
+                <w:webHidden/>
+              </w:rPr>
+            </w:r>
+            <w:r>
+              <w:rPr>
+                <w:noProof/>
+                <w:webHidden/>
+              </w:rPr>
+              <w:fldChar w:fldCharType="separate"/>
+            </w:r>
+            <w:r>
+              <w:rPr>
+                <w:noProof/>
+                <w:webHidden/>
+              </w:rPr>
+              <w:t>26</w:t>
+            </w:r>
+            <w:r>
+              <w:rPr>
+                <w:noProof/>
+                <w:webHidden/>
+              </w:rPr>
+              <w:fldChar w:fldCharType="end"/>
+            </w:r>
+          </w:hyperlink>
+        </w:p>
+        <w:p>
+          <w:pPr>
+            <w:pStyle w:val="TOC2"/>
+            <w:tabs>
+              <w:tab w:val="left" w:pos="880"/>
+              <w:tab w:val="right" w:pos="9017"/>
+            </w:tabs>
+            <w:rPr>
+              <w:noProof/>
+            </w:rPr>
+          </w:pPr>
+          <w:hyperlink w:anchor="_Toc183186443" w:history="1">
+            <w:r>
+              <w:rPr>
+                <w:rStyle w:val="Hyperlink"/>
+                <w:rFonts w:ascii="Time s New Roman" w:eastAsia="Calibri" w:hAnsi="Time s New Roman" w:cs="Calibri"/>
+                <w:noProof/>
+              </w:rPr>
+              <w:t>4.3.</w:t>
+            </w:r>
+            <w:r>
+              <w:rPr>
+                <w:noProof/>
+              </w:rPr>
+              <w:tab/>
+            </w:r>
+            <w:r>
+              <w:rPr>
+                <w:rStyle w:val="Hyperlink"/>
+                <w:rFonts w:ascii="Time s New Roman" w:eastAsia="Calibri" w:hAnsi="Time s New Roman" w:cs="Calibri"/>
+                <w:noProof/>
+              </w:rPr>
+              <w:t>Ưu điểm của Agile - Scrum</w:t>
+            </w:r>
+            <w:r>
+              <w:rPr>
+                <w:noProof/>
+                <w:webHidden/>
+              </w:rPr>
+              <w:tab/>
+            </w:r>
+            <w:r>
+              <w:rPr>
+                <w:noProof/>
+                <w:webHidden/>
+              </w:rPr>
+              <w:fldChar w:fldCharType="begin"/>
+            </w:r>
+            <w:r>
+              <w:rPr>
+                <w:noProof/>
+                <w:webHidden/>
+              </w:rPr>
+              <w:instrText xml:space="preserve"> PAGEREF _Toc183186443 \h </w:instrText>
+            </w:r>
+            <w:r>
+              <w:rPr>
+                <w:noProof/>
+                <w:webHidden/>
+              </w:rPr>
+            </w:r>
+            <w:r>
+              <w:rPr>
+                <w:noProof/>
+                <w:webHidden/>
+              </w:rPr>
+              <w:fldChar w:fldCharType="separate"/>
+            </w:r>
+            <w:r>
+              <w:rPr>
+                <w:noProof/>
+                <w:webHidden/>
+              </w:rPr>
+              <w:t>27</w:t>
+            </w:r>
+            <w:r>
+              <w:rPr>
+                <w:noProof/>
+                <w:webHidden/>
+              </w:rPr>
+              <w:fldChar w:fldCharType="end"/>
+            </w:r>
+          </w:hyperlink>
+        </w:p>
+        <w:p>
+          <w:pPr>
+            <w:pStyle w:val="TOC1"/>
             <w:tabs>
               <w:tab w:val="left" w:pos="520"/>
               <w:tab w:val="right" w:pos="9017"/>
             </w:tabs>
-            <w:spacing w:after="100"/>
             <w:rPr>
-              <w:rFonts w:ascii="Time s New Roman" w:eastAsia="Cambria" w:hAnsi="Time s New Roman" w:cs="Cambria"/>
-              <w:color w:val="000000"/>
-              <w:sz w:val="22"/>
-              <w:szCs w:val="22"/>
+              <w:noProof/>
             </w:rPr>
           </w:pPr>
-          <w:hyperlink w:anchor="_heading=h.2xcytpi">
-            <w:r>
-              <w:rPr>
-                <w:rFonts w:ascii="Time s New Roman" w:hAnsi="Time s New Roman"/>
-                <w:color w:val="000000"/>
-              </w:rPr>
-              <w:t>1.</w:t>
+          <w:hyperlink w:anchor="_Toc183186444" w:history="1">
+            <w:r>
+              <w:rPr>
+                <w:rStyle w:val="Hyperlink"/>
+                <w:b/>
+                <w:noProof/>
+              </w:rPr>
+              <w:t>5.</w:t>
+            </w:r>
+            <w:r>
+              <w:rPr>
+                <w:noProof/>
+              </w:rPr>
+              <w:tab/>
+            </w:r>
+            <w:r>
+              <w:rPr>
+                <w:rStyle w:val="Hyperlink"/>
+                <w:rFonts w:ascii="Time s New Roman" w:eastAsia="Georgia" w:hAnsi="Time s New Roman"/>
+                <w:b/>
+                <w:noProof/>
+              </w:rPr>
+              <w:t>Rủi ro dự án</w:t>
+            </w:r>
+            <w:r>
+              <w:rPr>
+                <w:noProof/>
+                <w:webHidden/>
+              </w:rPr>
+              <w:tab/>
+            </w:r>
+            <w:r>
+              <w:rPr>
+                <w:noProof/>
+                <w:webHidden/>
+              </w:rPr>
+              <w:fldChar w:fldCharType="begin"/>
+            </w:r>
+            <w:r>
+              <w:rPr>
+                <w:noProof/>
+                <w:webHidden/>
+              </w:rPr>
+              <w:instrText xml:space="preserve"> PAGEREF _Toc183186444 \h </w:instrText>
+            </w:r>
+            <w:r>
+              <w:rPr>
+                <w:noProof/>
+                <w:webHidden/>
+              </w:rPr>
+            </w:r>
+            <w:r>
+              <w:rPr>
+                <w:noProof/>
+                <w:webHidden/>
+              </w:rPr>
+              <w:fldChar w:fldCharType="separate"/>
+            </w:r>
+            <w:r>
+              <w:rPr>
+                <w:noProof/>
+                <w:webHidden/>
+              </w:rPr>
+              <w:t>28</w:t>
+            </w:r>
+            <w:r>
+              <w:rPr>
+                <w:noProof/>
+                <w:webHidden/>
+              </w:rPr>
+              <w:fldChar w:fldCharType="end"/>
             </w:r>
           </w:hyperlink>
-          <w:hyperlink w:anchor="_heading=h.2xcytpi">
-            <w:r>
-              <w:rPr>
-                <w:rFonts w:ascii="Time s New Roman" w:eastAsia="Cambria" w:hAnsi="Time s New Roman" w:cs="Cambria"/>
-                <w:color w:val="000000"/>
-                <w:sz w:val="22"/>
-                <w:szCs w:val="22"/>
-              </w:rPr>
-              <w:tab/>
-            </w:r>
-          </w:hyperlink>
-          <w:r>
-            <w:rPr>
-              <w:rFonts w:ascii="Time s New Roman" w:hAnsi="Time s New Roman"/>
-            </w:rPr>
-            <w:fldChar w:fldCharType="begin"/>
-          </w:r>
-          <w:r>
-            <w:rPr>
-              <w:rFonts w:ascii="Time s New Roman" w:hAnsi="Time s New Roman"/>
-            </w:rPr>
-            <w:instrText xml:space="preserve"> PAGEREF _heading=h.2xcytpi \h </w:instrText>
-          </w:r>
-          <w:r>
-            <w:rPr>
-              <w:rFonts w:ascii="Time s New Roman" w:hAnsi="Time s New Roman"/>
-            </w:rPr>
-          </w:r>
-          <w:r>
-            <w:rPr>
-              <w:rFonts w:ascii="Time s New Roman" w:hAnsi="Time s New Roman"/>
-            </w:rPr>
-            <w:fldChar w:fldCharType="separate"/>
-          </w:r>
-          <w:r>
-            <w:rPr>
-              <w:rFonts w:ascii="Time s New Roman" w:hAnsi="Time s New Roman"/>
-              <w:color w:val="000000"/>
-            </w:rPr>
-            <w:t>Giới thiệu</w:t>
-          </w:r>
-          <w:r>
-            <w:rPr>
-              <w:rFonts w:ascii="Time s New Roman" w:hAnsi="Time s New Roman"/>
-              <w:color w:val="000000"/>
-            </w:rPr>
-            <w:tab/>
-            <w:t>6</w:t>
-          </w:r>
-          <w:r>
-            <w:rPr>
-              <w:rFonts w:ascii="Time s New Roman" w:hAnsi="Time s New Roman"/>
-            </w:rPr>
-            <w:fldChar w:fldCharType="end"/>
-          </w:r>
         </w:p>
         <w:p>
           <w:pPr>
-            <w:pBdr>
-              <w:top w:val="nil"/>
-              <w:left w:val="nil"/>
-              <w:bottom w:val="nil"/>
-              <w:right w:val="nil"/>
-              <w:between w:val="nil"/>
-            </w:pBdr>
-            <w:tabs>
-              <w:tab w:val="left" w:pos="880"/>
-              <w:tab w:val="right" w:pos="9017"/>
-            </w:tabs>
-            <w:spacing w:after="100"/>
-            <w:ind w:left="260"/>
-            <w:rPr>
-              <w:rFonts w:ascii="Time s New Roman" w:eastAsia="Cambria" w:hAnsi="Time s New Roman" w:cs="Cambria"/>
-              <w:color w:val="000000"/>
-              <w:sz w:val="22"/>
-              <w:szCs w:val="22"/>
-            </w:rPr>
-          </w:pPr>
-          <w:hyperlink w:anchor="_heading=h.1ci93xb">
-            <w:r>
-              <w:rPr>
-                <w:rFonts w:ascii="Time s New Roman" w:eastAsia="Calibri" w:hAnsi="Time s New Roman" w:cs="Calibri"/>
-                <w:color w:val="000000"/>
-              </w:rPr>
-              <w:t>1.2.</w:t>
-            </w:r>
-          </w:hyperlink>
-          <w:hyperlink w:anchor="_heading=h.1ci93xb">
-            <w:r>
-              <w:rPr>
-                <w:rFonts w:ascii="Time s New Roman" w:eastAsia="Cambria" w:hAnsi="Time s New Roman" w:cs="Cambria"/>
-                <w:color w:val="000000"/>
-                <w:sz w:val="22"/>
-                <w:szCs w:val="22"/>
-              </w:rPr>
-              <w:tab/>
-            </w:r>
-          </w:hyperlink>
-          <w:r>
-            <w:rPr>
-              <w:rFonts w:ascii="Time s New Roman" w:hAnsi="Time s New Roman"/>
-            </w:rPr>
-            <w:fldChar w:fldCharType="begin"/>
-          </w:r>
-          <w:r>
-            <w:rPr>
-              <w:rFonts w:ascii="Time s New Roman" w:hAnsi="Time s New Roman"/>
-            </w:rPr>
-            <w:instrText xml:space="preserve"> PAGEREF _heading=h.1ci93xb \h </w:instrText>
-          </w:r>
-          <w:r>
-            <w:rPr>
-              <w:rFonts w:ascii="Time s New Roman" w:hAnsi="Time s New Roman"/>
-            </w:rPr>
-          </w:r>
-          <w:r>
-            <w:rPr>
-              <w:rFonts w:ascii="Time s New Roman" w:hAnsi="Time s New Roman"/>
-            </w:rPr>
-            <w:fldChar w:fldCharType="separate"/>
-          </w:r>
-          <w:r>
-            <w:rPr>
-              <w:rFonts w:ascii="Time s New Roman" w:eastAsia="Calibri" w:hAnsi="Time s New Roman" w:cs="Calibri"/>
-              <w:color w:val="000000"/>
-            </w:rPr>
-            <w:t>Tổng quan</w:t>
-          </w:r>
-          <w:r>
-            <w:rPr>
-              <w:rFonts w:ascii="Time s New Roman" w:hAnsi="Time s New Roman"/>
-              <w:color w:val="000000"/>
-            </w:rPr>
-            <w:tab/>
-            <w:t>6</w:t>
-          </w:r>
-          <w:r>
-            <w:rPr>
-              <w:rFonts w:ascii="Time s New Roman" w:hAnsi="Time s New Roman"/>
-            </w:rPr>
-            <w:fldChar w:fldCharType="end"/>
-          </w:r>
-        </w:p>
-        <w:p>
-          <w:pPr>
-            <w:pBdr>
-              <w:top w:val="nil"/>
-              <w:left w:val="nil"/>
-              <w:bottom w:val="nil"/>
-              <w:right w:val="nil"/>
-              <w:between w:val="nil"/>
-            </w:pBdr>
-            <w:tabs>
-              <w:tab w:val="left" w:pos="880"/>
-              <w:tab w:val="right" w:pos="9017"/>
-            </w:tabs>
-            <w:spacing w:after="100"/>
-            <w:ind w:left="260"/>
-            <w:rPr>
-              <w:rFonts w:ascii="Time s New Roman" w:eastAsia="Cambria" w:hAnsi="Time s New Roman" w:cs="Cambria"/>
-              <w:color w:val="000000"/>
-              <w:sz w:val="22"/>
-              <w:szCs w:val="22"/>
-            </w:rPr>
-          </w:pPr>
-          <w:hyperlink w:anchor="_heading=h.3whwml4">
-            <w:r>
-              <w:rPr>
-                <w:rFonts w:ascii="Time s New Roman" w:eastAsia="Calibri" w:hAnsi="Time s New Roman" w:cs="Calibri"/>
-                <w:color w:val="000000"/>
-              </w:rPr>
-              <w:t>1.3.</w:t>
-            </w:r>
-          </w:hyperlink>
-          <w:hyperlink w:anchor="_heading=h.3whwml4">
-            <w:r>
-              <w:rPr>
-                <w:rFonts w:ascii="Time s New Roman" w:eastAsia="Cambria" w:hAnsi="Time s New Roman" w:cs="Cambria"/>
-                <w:color w:val="000000"/>
-                <w:sz w:val="22"/>
-                <w:szCs w:val="22"/>
-              </w:rPr>
-              <w:tab/>
-            </w:r>
-          </w:hyperlink>
-          <w:r>
-            <w:rPr>
-              <w:rFonts w:ascii="Time s New Roman" w:hAnsi="Time s New Roman"/>
-            </w:rPr>
-            <w:fldChar w:fldCharType="begin"/>
-          </w:r>
-          <w:r>
-            <w:rPr>
-              <w:rFonts w:ascii="Time s New Roman" w:hAnsi="Time s New Roman"/>
-            </w:rPr>
-            <w:instrText xml:space="preserve"> PAGEREF _heading=h.3whwml4 \h </w:instrText>
-          </w:r>
-          <w:r>
-            <w:rPr>
-              <w:rFonts w:ascii="Time s New Roman" w:hAnsi="Time s New Roman"/>
-            </w:rPr>
-          </w:r>
-          <w:r>
-            <w:rPr>
-              <w:rFonts w:ascii="Time s New Roman" w:hAnsi="Time s New Roman"/>
-            </w:rPr>
-            <w:fldChar w:fldCharType="separate"/>
-          </w:r>
-          <w:r>
-            <w:rPr>
-              <w:rFonts w:ascii="Time s New Roman" w:eastAsia="Calibri" w:hAnsi="Time s New Roman" w:cs="Calibri"/>
-              <w:color w:val="000000"/>
-            </w:rPr>
-            <w:t>Chuyển giao dự án</w:t>
-          </w:r>
-          <w:r>
-            <w:rPr>
-              <w:rFonts w:ascii="Time s New Roman" w:hAnsi="Time s New Roman"/>
-              <w:color w:val="000000"/>
-            </w:rPr>
-            <w:tab/>
-            <w:t>6</w:t>
-          </w:r>
-          <w:r>
-            <w:rPr>
-              <w:rFonts w:ascii="Time s New Roman" w:hAnsi="Time s New Roman"/>
-            </w:rPr>
-            <w:fldChar w:fldCharType="end"/>
-          </w:r>
-        </w:p>
-        <w:p>
-          <w:pPr>
-            <w:pBdr>
-              <w:top w:val="nil"/>
-              <w:left w:val="nil"/>
-              <w:bottom w:val="nil"/>
-              <w:right w:val="nil"/>
-              <w:between w:val="nil"/>
-            </w:pBdr>
+            <w:pStyle w:val="TOC1"/>
             <w:tabs>
               <w:tab w:val="left" w:pos="520"/>
               <w:tab w:val="right" w:pos="9017"/>
             </w:tabs>
-            <w:spacing w:after="100"/>
             <w:rPr>
-              <w:rFonts w:ascii="Time s New Roman" w:eastAsia="Cambria" w:hAnsi="Time s New Roman" w:cs="Cambria"/>
-              <w:color w:val="000000"/>
-              <w:sz w:val="22"/>
-              <w:szCs w:val="22"/>
+              <w:noProof/>
             </w:rPr>
           </w:pPr>
-          <w:hyperlink w:anchor="_heading=h.2bn6wsx">
-            <w:r>
-              <w:rPr>
-                <w:rFonts w:ascii="Time s New Roman" w:hAnsi="Time s New Roman"/>
-                <w:color w:val="000000"/>
-              </w:rPr>
-              <w:t>2.</w:t>
+          <w:hyperlink w:anchor="_Toc183186445" w:history="1">
+            <w:r>
+              <w:rPr>
+                <w:rStyle w:val="Hyperlink"/>
+                <w:b/>
+                <w:noProof/>
+              </w:rPr>
+              <w:t>6.</w:t>
+            </w:r>
+            <w:r>
+              <w:rPr>
+                <w:noProof/>
+              </w:rPr>
+              <w:tab/>
+            </w:r>
+            <w:r>
+              <w:rPr>
+                <w:rStyle w:val="Hyperlink"/>
+                <w:rFonts w:ascii="Time s New Roman" w:eastAsia="Georgia" w:hAnsi="Time s New Roman"/>
+                <w:b/>
+                <w:noProof/>
+              </w:rPr>
+              <w:t>Các tài liệu phân phối</w:t>
+            </w:r>
+            <w:r>
+              <w:rPr>
+                <w:noProof/>
+                <w:webHidden/>
+              </w:rPr>
+              <w:tab/>
+            </w:r>
+            <w:r>
+              <w:rPr>
+                <w:noProof/>
+                <w:webHidden/>
+              </w:rPr>
+              <w:fldChar w:fldCharType="begin"/>
+            </w:r>
+            <w:r>
+              <w:rPr>
+                <w:noProof/>
+                <w:webHidden/>
+              </w:rPr>
+              <w:instrText xml:space="preserve"> PAGEREF _Toc183186445 \h </w:instrText>
+            </w:r>
+            <w:r>
+              <w:rPr>
+                <w:noProof/>
+                <w:webHidden/>
+              </w:rPr>
+            </w:r>
+            <w:r>
+              <w:rPr>
+                <w:noProof/>
+                <w:webHidden/>
+              </w:rPr>
+              <w:fldChar w:fldCharType="separate"/>
+            </w:r>
+            <w:r>
+              <w:rPr>
+                <w:noProof/>
+                <w:webHidden/>
+              </w:rPr>
+              <w:t>31</w:t>
+            </w:r>
+            <w:r>
+              <w:rPr>
+                <w:noProof/>
+                <w:webHidden/>
+              </w:rPr>
+              <w:fldChar w:fldCharType="end"/>
             </w:r>
           </w:hyperlink>
-          <w:hyperlink w:anchor="_heading=h.2bn6wsx">
-            <w:r>
-              <w:rPr>
-                <w:rFonts w:ascii="Time s New Roman" w:eastAsia="Cambria" w:hAnsi="Time s New Roman" w:cs="Cambria"/>
-                <w:color w:val="000000"/>
-                <w:sz w:val="22"/>
-                <w:szCs w:val="22"/>
-              </w:rPr>
-              <w:tab/>
-            </w:r>
-          </w:hyperlink>
-          <w:r>
-            <w:rPr>
-              <w:rFonts w:ascii="Time s New Roman" w:hAnsi="Time s New Roman"/>
-            </w:rPr>
-            <w:fldChar w:fldCharType="begin"/>
-          </w:r>
-          <w:r>
-            <w:rPr>
-              <w:rFonts w:ascii="Time s New Roman" w:hAnsi="Time s New Roman"/>
-            </w:rPr>
-            <w:instrText xml:space="preserve"> PAGEREF _heading=h.2bn6wsx \h </w:instrText>
-          </w:r>
-          <w:r>
-            <w:rPr>
-              <w:rFonts w:ascii="Time s New Roman" w:hAnsi="Time s New Roman"/>
-            </w:rPr>
-          </w:r>
-          <w:r>
-            <w:rPr>
-              <w:rFonts w:ascii="Time s New Roman" w:hAnsi="Time s New Roman"/>
-            </w:rPr>
-            <w:fldChar w:fldCharType="separate"/>
-          </w:r>
-          <w:r>
-            <w:rPr>
-              <w:rFonts w:ascii="Time s New Roman" w:hAnsi="Time s New Roman"/>
-              <w:color w:val="000000"/>
-            </w:rPr>
-            <w:t>Tổ chức nhóm</w:t>
-          </w:r>
-          <w:r>
-            <w:rPr>
-              <w:rFonts w:ascii="Time s New Roman" w:hAnsi="Time s New Roman"/>
-              <w:color w:val="000000"/>
-            </w:rPr>
-            <w:tab/>
-            <w:t>7</w:t>
-          </w:r>
-          <w:r>
-            <w:rPr>
-              <w:rFonts w:ascii="Time s New Roman" w:hAnsi="Time s New Roman"/>
-            </w:rPr>
-            <w:fldChar w:fldCharType="end"/>
-          </w:r>
-        </w:p>
-        <w:p>
-          <w:pPr>
-            <w:pBdr>
-              <w:top w:val="nil"/>
-              <w:left w:val="nil"/>
-              <w:bottom w:val="nil"/>
-              <w:right w:val="nil"/>
-              <w:between w:val="nil"/>
-            </w:pBdr>
-            <w:tabs>
-              <w:tab w:val="left" w:pos="880"/>
-              <w:tab w:val="right" w:pos="9017"/>
-            </w:tabs>
-            <w:spacing w:after="100"/>
-            <w:ind w:left="260"/>
-            <w:rPr>
-              <w:rFonts w:ascii="Time s New Roman" w:eastAsia="Cambria" w:hAnsi="Time s New Roman" w:cs="Cambria"/>
-              <w:color w:val="000000"/>
-              <w:sz w:val="22"/>
-              <w:szCs w:val="22"/>
-            </w:rPr>
-          </w:pPr>
-          <w:hyperlink w:anchor="_heading=h.qsh70q">
-            <w:r>
-              <w:rPr>
-                <w:rFonts w:ascii="Time s New Roman" w:eastAsia="Calibri" w:hAnsi="Time s New Roman" w:cs="Calibri"/>
-                <w:color w:val="000000"/>
-              </w:rPr>
-              <w:t>2.1.</w:t>
-            </w:r>
-          </w:hyperlink>
-          <w:hyperlink w:anchor="_heading=h.qsh70q">
-            <w:r>
-              <w:rPr>
-                <w:rFonts w:ascii="Time s New Roman" w:eastAsia="Cambria" w:hAnsi="Time s New Roman" w:cs="Cambria"/>
-                <w:color w:val="000000"/>
-                <w:sz w:val="22"/>
-                <w:szCs w:val="22"/>
-              </w:rPr>
-              <w:tab/>
-            </w:r>
-          </w:hyperlink>
-          <w:r>
-            <w:rPr>
-              <w:rFonts w:ascii="Time s New Roman" w:hAnsi="Time s New Roman"/>
-            </w:rPr>
-            <w:fldChar w:fldCharType="begin"/>
-          </w:r>
-          <w:r>
-            <w:rPr>
-              <w:rFonts w:ascii="Time s New Roman" w:hAnsi="Time s New Roman"/>
-            </w:rPr>
-            <w:instrText xml:space="preserve"> PAGEREF _heading=h.qsh70q \h </w:instrText>
-          </w:r>
-          <w:r>
-            <w:rPr>
-              <w:rFonts w:ascii="Time s New Roman" w:hAnsi="Time s New Roman"/>
-            </w:rPr>
-          </w:r>
-          <w:r>
-            <w:rPr>
-              <w:rFonts w:ascii="Time s New Roman" w:hAnsi="Time s New Roman"/>
-            </w:rPr>
-            <w:fldChar w:fldCharType="separate"/>
-          </w:r>
-          <w:r>
-            <w:rPr>
-              <w:rFonts w:ascii="Time s New Roman" w:eastAsia="Calibri" w:hAnsi="Time s New Roman" w:cs="Calibri"/>
-              <w:color w:val="000000"/>
-            </w:rPr>
-            <w:t>Vai trò và trách nhiệm</w:t>
-          </w:r>
-          <w:r>
-            <w:rPr>
-              <w:rFonts w:ascii="Time s New Roman" w:hAnsi="Time s New Roman"/>
-              <w:color w:val="000000"/>
-            </w:rPr>
-            <w:tab/>
-            <w:t>8</w:t>
-          </w:r>
-          <w:r>
-            <w:rPr>
-              <w:rFonts w:ascii="Time s New Roman" w:hAnsi="Time s New Roman"/>
-            </w:rPr>
-            <w:fldChar w:fldCharType="end"/>
-          </w:r>
-        </w:p>
-        <w:p>
-          <w:pPr>
-            <w:pBdr>
-              <w:top w:val="nil"/>
-              <w:left w:val="nil"/>
-              <w:bottom w:val="nil"/>
-              <w:right w:val="nil"/>
-              <w:between w:val="nil"/>
-            </w:pBdr>
-            <w:tabs>
-              <w:tab w:val="left" w:pos="880"/>
-              <w:tab w:val="right" w:pos="9017"/>
-            </w:tabs>
-            <w:spacing w:after="100"/>
-            <w:ind w:left="260"/>
-            <w:rPr>
-              <w:rFonts w:ascii="Time s New Roman" w:eastAsia="Cambria" w:hAnsi="Time s New Roman" w:cs="Cambria"/>
-              <w:color w:val="000000"/>
-              <w:sz w:val="22"/>
-              <w:szCs w:val="22"/>
-            </w:rPr>
-          </w:pPr>
-          <w:hyperlink w:anchor="_heading=h.3as4poj">
-            <w:r>
-              <w:rPr>
-                <w:rFonts w:ascii="Time s New Roman" w:eastAsia="Calibri" w:hAnsi="Time s New Roman" w:cs="Calibri"/>
-                <w:color w:val="000000"/>
-              </w:rPr>
-              <w:t>2.2.</w:t>
-            </w:r>
-          </w:hyperlink>
-          <w:hyperlink w:anchor="_heading=h.3as4poj">
-            <w:r>
-              <w:rPr>
-                <w:rFonts w:ascii="Time s New Roman" w:eastAsia="Cambria" w:hAnsi="Time s New Roman" w:cs="Cambria"/>
-                <w:color w:val="000000"/>
-                <w:sz w:val="22"/>
-                <w:szCs w:val="22"/>
-              </w:rPr>
-              <w:tab/>
-            </w:r>
-          </w:hyperlink>
-          <w:r>
-            <w:rPr>
-              <w:rFonts w:ascii="Time s New Roman" w:hAnsi="Time s New Roman"/>
-            </w:rPr>
-            <w:fldChar w:fldCharType="begin"/>
-          </w:r>
-          <w:r>
-            <w:rPr>
-              <w:rFonts w:ascii="Time s New Roman" w:hAnsi="Time s New Roman"/>
-            </w:rPr>
-            <w:instrText xml:space="preserve"> PAGEREF _heading=h.3as4poj \h </w:instrText>
-          </w:r>
-          <w:r>
-            <w:rPr>
-              <w:rFonts w:ascii="Time s New Roman" w:hAnsi="Time s New Roman"/>
-            </w:rPr>
-          </w:r>
-          <w:r>
-            <w:rPr>
-              <w:rFonts w:ascii="Time s New Roman" w:hAnsi="Time s New Roman"/>
-            </w:rPr>
-            <w:fldChar w:fldCharType="separate"/>
-          </w:r>
-          <w:r>
-            <w:rPr>
-              <w:rFonts w:ascii="Time s New Roman" w:eastAsia="Calibri" w:hAnsi="Time s New Roman" w:cs="Calibri"/>
-              <w:color w:val="000000"/>
-            </w:rPr>
-            <w:t>Phương pháp liên lạc</w:t>
-          </w:r>
-          <w:r>
-            <w:rPr>
-              <w:rFonts w:ascii="Time s New Roman" w:hAnsi="Time s New Roman"/>
-              <w:color w:val="000000"/>
-            </w:rPr>
-            <w:tab/>
-            <w:t>9</w:t>
-          </w:r>
-          <w:r>
-            <w:rPr>
-              <w:rFonts w:ascii="Time s New Roman" w:hAnsi="Time s New Roman"/>
-            </w:rPr>
-            <w:fldChar w:fldCharType="end"/>
-          </w:r>
-        </w:p>
-        <w:p>
-          <w:pPr>
-            <w:pBdr>
-              <w:top w:val="nil"/>
-              <w:left w:val="nil"/>
-              <w:bottom w:val="nil"/>
-              <w:right w:val="nil"/>
-              <w:between w:val="nil"/>
-            </w:pBdr>
-            <w:tabs>
-              <w:tab w:val="left" w:pos="880"/>
-              <w:tab w:val="right" w:pos="9017"/>
-            </w:tabs>
-            <w:spacing w:after="100"/>
-            <w:ind w:left="260"/>
-            <w:rPr>
-              <w:rFonts w:ascii="Time s New Roman" w:eastAsia="Cambria" w:hAnsi="Time s New Roman" w:cs="Cambria"/>
-              <w:color w:val="000000"/>
-              <w:sz w:val="22"/>
-              <w:szCs w:val="22"/>
-            </w:rPr>
-          </w:pPr>
-          <w:hyperlink w:anchor="_heading=h.1pxezwc">
-            <w:r>
-              <w:rPr>
-                <w:rFonts w:ascii="Time s New Roman" w:eastAsia="Calibri" w:hAnsi="Time s New Roman" w:cs="Calibri"/>
-                <w:color w:val="000000"/>
-              </w:rPr>
-              <w:t>2.3.</w:t>
-            </w:r>
-          </w:hyperlink>
-          <w:hyperlink w:anchor="_heading=h.1pxezwc">
-            <w:r>
-              <w:rPr>
-                <w:rFonts w:ascii="Time s New Roman" w:eastAsia="Cambria" w:hAnsi="Time s New Roman" w:cs="Cambria"/>
-                <w:color w:val="000000"/>
-                <w:sz w:val="22"/>
-                <w:szCs w:val="22"/>
-              </w:rPr>
-              <w:tab/>
-            </w:r>
-          </w:hyperlink>
-          <w:r>
-            <w:rPr>
-              <w:rFonts w:ascii="Time s New Roman" w:hAnsi="Time s New Roman"/>
-            </w:rPr>
-            <w:fldChar w:fldCharType="begin"/>
-          </w:r>
-          <w:r>
-            <w:rPr>
-              <w:rFonts w:ascii="Time s New Roman" w:hAnsi="Time s New Roman"/>
-            </w:rPr>
-            <w:instrText xml:space="preserve"> PAGEREF _heading=h.1pxezwc \h </w:instrText>
-          </w:r>
-          <w:r>
-            <w:rPr>
-              <w:rFonts w:ascii="Time s New Roman" w:hAnsi="Time s New Roman"/>
-            </w:rPr>
-          </w:r>
-          <w:r>
-            <w:rPr>
-              <w:rFonts w:ascii="Time s New Roman" w:hAnsi="Time s New Roman"/>
-            </w:rPr>
-            <w:fldChar w:fldCharType="separate"/>
-          </w:r>
-          <w:r>
-            <w:rPr>
-              <w:rFonts w:ascii="Time s New Roman" w:eastAsia="Calibri" w:hAnsi="Time s New Roman" w:cs="Calibri"/>
-              <w:color w:val="000000"/>
-            </w:rPr>
-            <w:t>Cách thức giao tiếp và báo cáo</w:t>
-          </w:r>
-          <w:r>
-            <w:rPr>
-              <w:rFonts w:ascii="Time s New Roman" w:hAnsi="Time s New Roman"/>
-              <w:color w:val="000000"/>
-            </w:rPr>
-            <w:tab/>
-            <w:t>10</w:t>
-          </w:r>
-          <w:r>
-            <w:rPr>
-              <w:rFonts w:ascii="Time s New Roman" w:hAnsi="Time s New Roman"/>
-            </w:rPr>
-            <w:fldChar w:fldCharType="end"/>
-          </w:r>
-        </w:p>
-        <w:p>
-          <w:pPr>
-            <w:pBdr>
-              <w:top w:val="nil"/>
-              <w:left w:val="nil"/>
-              <w:bottom w:val="nil"/>
-              <w:right w:val="nil"/>
-              <w:between w:val="nil"/>
-            </w:pBdr>
-            <w:tabs>
-              <w:tab w:val="left" w:pos="520"/>
-              <w:tab w:val="right" w:pos="9017"/>
-            </w:tabs>
-            <w:spacing w:after="100"/>
-            <w:rPr>
-              <w:rFonts w:ascii="Time s New Roman" w:eastAsia="Cambria" w:hAnsi="Time s New Roman" w:cs="Cambria"/>
-              <w:color w:val="000000"/>
-              <w:sz w:val="22"/>
-              <w:szCs w:val="22"/>
-            </w:rPr>
-          </w:pPr>
-          <w:hyperlink w:anchor="_heading=h.49x2ik5">
-            <w:r>
-              <w:rPr>
-                <w:rFonts w:ascii="Time s New Roman" w:hAnsi="Time s New Roman"/>
-                <w:color w:val="000000"/>
-              </w:rPr>
-              <w:t>3.</w:t>
-            </w:r>
-          </w:hyperlink>
-          <w:hyperlink w:anchor="_heading=h.49x2ik5">
-            <w:r>
-              <w:rPr>
-                <w:rFonts w:ascii="Time s New Roman" w:eastAsia="Cambria" w:hAnsi="Time s New Roman" w:cs="Cambria"/>
-                <w:color w:val="000000"/>
-                <w:sz w:val="22"/>
-                <w:szCs w:val="22"/>
-              </w:rPr>
-              <w:tab/>
-            </w:r>
-          </w:hyperlink>
-          <w:r>
-            <w:rPr>
-              <w:rFonts w:ascii="Time s New Roman" w:hAnsi="Time s New Roman"/>
-            </w:rPr>
-            <w:fldChar w:fldCharType="begin"/>
-          </w:r>
-          <w:r>
-            <w:rPr>
-              <w:rFonts w:ascii="Time s New Roman" w:hAnsi="Time s New Roman"/>
-            </w:rPr>
-            <w:instrText xml:space="preserve"> PAGEREF _heading=h.49x2ik5 \h </w:instrText>
-          </w:r>
-          <w:r>
-            <w:rPr>
-              <w:rFonts w:ascii="Time s New Roman" w:hAnsi="Time s New Roman"/>
-            </w:rPr>
-          </w:r>
-          <w:r>
-            <w:rPr>
-              <w:rFonts w:ascii="Time s New Roman" w:hAnsi="Time s New Roman"/>
-            </w:rPr>
-            <w:fldChar w:fldCharType="separate"/>
-          </w:r>
-          <w:r>
-            <w:rPr>
-              <w:rFonts w:ascii="Time s New Roman" w:hAnsi="Time s New Roman"/>
-              <w:color w:val="000000"/>
-            </w:rPr>
-            <w:t>Lịch trình và chi phí</w:t>
-          </w:r>
-          <w:r>
-            <w:rPr>
-              <w:rFonts w:ascii="Time s New Roman" w:hAnsi="Time s New Roman"/>
-              <w:color w:val="000000"/>
-            </w:rPr>
-            <w:tab/>
-            <w:t>11</w:t>
-          </w:r>
-          <w:r>
-            <w:rPr>
-              <w:rFonts w:ascii="Time s New Roman" w:hAnsi="Time s New Roman"/>
-            </w:rPr>
-            <w:fldChar w:fldCharType="end"/>
-          </w:r>
-        </w:p>
-        <w:p>
-          <w:pPr>
-            <w:pBdr>
-              <w:top w:val="nil"/>
-              <w:left w:val="nil"/>
-              <w:bottom w:val="nil"/>
-              <w:right w:val="nil"/>
-              <w:between w:val="nil"/>
-            </w:pBdr>
-            <w:tabs>
-              <w:tab w:val="left" w:pos="880"/>
-              <w:tab w:val="right" w:pos="9017"/>
-            </w:tabs>
-            <w:spacing w:after="100"/>
-            <w:ind w:left="260"/>
-            <w:rPr>
-              <w:rFonts w:ascii="Time s New Roman" w:eastAsia="Cambria" w:hAnsi="Time s New Roman" w:cs="Cambria"/>
-              <w:color w:val="000000"/>
-              <w:sz w:val="22"/>
-              <w:szCs w:val="22"/>
-            </w:rPr>
-          </w:pPr>
-          <w:hyperlink w:anchor="_heading=h.2p2csry">
-            <w:r>
-              <w:rPr>
-                <w:rFonts w:ascii="Time s New Roman" w:eastAsia="Calibri" w:hAnsi="Time s New Roman" w:cs="Calibri"/>
-                <w:color w:val="000000"/>
-              </w:rPr>
-              <w:t>3.1.</w:t>
-            </w:r>
-          </w:hyperlink>
-          <w:hyperlink w:anchor="_heading=h.2p2csry">
-            <w:r>
-              <w:rPr>
-                <w:rFonts w:ascii="Time s New Roman" w:eastAsia="Cambria" w:hAnsi="Time s New Roman" w:cs="Cambria"/>
-                <w:color w:val="000000"/>
-                <w:sz w:val="22"/>
-                <w:szCs w:val="22"/>
-              </w:rPr>
-              <w:tab/>
-            </w:r>
-          </w:hyperlink>
-          <w:r>
-            <w:rPr>
-              <w:rFonts w:ascii="Time s New Roman" w:hAnsi="Time s New Roman"/>
-            </w:rPr>
-            <w:fldChar w:fldCharType="begin"/>
-          </w:r>
-          <w:r>
-            <w:rPr>
-              <w:rFonts w:ascii="Time s New Roman" w:hAnsi="Time s New Roman"/>
-            </w:rPr>
-            <w:instrText xml:space="preserve"> PAGEREF _heading=h.2p2csry \h </w:instrText>
-          </w:r>
-          <w:r>
-            <w:rPr>
-              <w:rFonts w:ascii="Time s New Roman" w:hAnsi="Time s New Roman"/>
-            </w:rPr>
-          </w:r>
-          <w:r>
-            <w:rPr>
-              <w:rFonts w:ascii="Time s New Roman" w:hAnsi="Time s New Roman"/>
-            </w:rPr>
-            <w:fldChar w:fldCharType="separate"/>
-          </w:r>
-          <w:r>
-            <w:rPr>
-              <w:rFonts w:ascii="Time s New Roman" w:eastAsia="Calibri" w:hAnsi="Time s New Roman" w:cs="Calibri"/>
-              <w:color w:val="000000"/>
-            </w:rPr>
-            <w:t>Chi tiết lịch trình</w:t>
-          </w:r>
-          <w:r>
-            <w:rPr>
-              <w:rFonts w:ascii="Time s New Roman" w:hAnsi="Time s New Roman"/>
-              <w:color w:val="000000"/>
-            </w:rPr>
-            <w:tab/>
-            <w:t>11</w:t>
-          </w:r>
-          <w:r>
-            <w:rPr>
-              <w:rFonts w:ascii="Time s New Roman" w:hAnsi="Time s New Roman"/>
-            </w:rPr>
-            <w:fldChar w:fldCharType="end"/>
-          </w:r>
-        </w:p>
-        <w:p>
-          <w:pPr>
-            <w:pBdr>
-              <w:top w:val="nil"/>
-              <w:left w:val="nil"/>
-              <w:bottom w:val="nil"/>
-              <w:right w:val="nil"/>
-              <w:between w:val="nil"/>
-            </w:pBdr>
-            <w:tabs>
-              <w:tab w:val="right" w:pos="9017"/>
-            </w:tabs>
-            <w:spacing w:after="100"/>
-            <w:ind w:left="260"/>
-            <w:rPr>
-              <w:rFonts w:ascii="Time s New Roman" w:eastAsia="Cambria" w:hAnsi="Time s New Roman" w:cs="Cambria"/>
-              <w:color w:val="000000"/>
-              <w:sz w:val="22"/>
-              <w:szCs w:val="22"/>
-            </w:rPr>
-          </w:pPr>
-          <w:hyperlink w:anchor="_heading=h.3o7alnk">
-            <w:r>
-              <w:rPr>
-                <w:rFonts w:ascii="Time s New Roman" w:eastAsia="Calibri" w:hAnsi="Time s New Roman" w:cs="Calibri"/>
-                <w:color w:val="000000"/>
-              </w:rPr>
-              <w:t>3.2   Ước tính chi phí</w:t>
-            </w:r>
-          </w:hyperlink>
-          <w:hyperlink w:anchor="_heading=h.3o7alnk">
-            <w:r>
-              <w:rPr>
-                <w:rFonts w:ascii="Time s New Roman" w:hAnsi="Time s New Roman"/>
-                <w:color w:val="000000"/>
-              </w:rPr>
-              <w:tab/>
-              <w:t>22</w:t>
-            </w:r>
-          </w:hyperlink>
-        </w:p>
-        <w:p>
-          <w:pPr>
-            <w:pBdr>
-              <w:top w:val="nil"/>
-              <w:left w:val="nil"/>
-              <w:bottom w:val="nil"/>
-              <w:right w:val="nil"/>
-              <w:between w:val="nil"/>
-            </w:pBdr>
-            <w:tabs>
-              <w:tab w:val="right" w:pos="9017"/>
-            </w:tabs>
-            <w:spacing w:after="100"/>
-            <w:ind w:left="520"/>
-            <w:rPr>
-              <w:rFonts w:ascii="Time s New Roman" w:eastAsia="Cambria" w:hAnsi="Time s New Roman" w:cs="Cambria"/>
-              <w:color w:val="000000"/>
-              <w:sz w:val="22"/>
-              <w:szCs w:val="22"/>
-            </w:rPr>
-          </w:pPr>
-          <w:hyperlink w:anchor="_heading=h.23ckvvd">
-            <w:r>
-              <w:rPr>
-                <w:rFonts w:ascii="Time s New Roman" w:eastAsia="Calibri" w:hAnsi="Time s New Roman" w:cs="Calibri"/>
-                <w:color w:val="000000"/>
-              </w:rPr>
-              <w:t>3.2.1 Cost Person/Hours</w:t>
-            </w:r>
-          </w:hyperlink>
-          <w:hyperlink w:anchor="_heading=h.23ckvvd">
-            <w:r>
-              <w:rPr>
-                <w:rFonts w:ascii="Time s New Roman" w:hAnsi="Time s New Roman"/>
-                <w:color w:val="000000"/>
-              </w:rPr>
-              <w:tab/>
-              <w:t>22</w:t>
-            </w:r>
-          </w:hyperlink>
-        </w:p>
-        <w:p>
-          <w:pPr>
-            <w:pBdr>
-              <w:top w:val="nil"/>
-              <w:left w:val="nil"/>
-              <w:bottom w:val="nil"/>
-              <w:right w:val="nil"/>
-              <w:between w:val="nil"/>
-            </w:pBdr>
-            <w:tabs>
-              <w:tab w:val="right" w:pos="9017"/>
-            </w:tabs>
-            <w:spacing w:after="100"/>
-            <w:ind w:left="520"/>
-            <w:rPr>
-              <w:rFonts w:ascii="Time s New Roman" w:eastAsia="Cambria" w:hAnsi="Time s New Roman" w:cs="Cambria"/>
-              <w:color w:val="000000"/>
-              <w:sz w:val="22"/>
-              <w:szCs w:val="22"/>
-            </w:rPr>
-          </w:pPr>
-          <w:hyperlink w:anchor="_heading=h.lnxbz9">
-            <w:r>
-              <w:rPr>
-                <w:rFonts w:ascii="Time s New Roman" w:eastAsia="Calibri" w:hAnsi="Time s New Roman" w:cs="Calibri"/>
-                <w:color w:val="000000"/>
-              </w:rPr>
-              <w:t>3.2.2 Total Cost Estimate</w:t>
-            </w:r>
-          </w:hyperlink>
-          <w:hyperlink w:anchor="_heading=h.lnxbz9">
-            <w:r>
-              <w:rPr>
-                <w:rFonts w:ascii="Time s New Roman" w:hAnsi="Time s New Roman"/>
-                <w:color w:val="000000"/>
-              </w:rPr>
-              <w:tab/>
-              <w:t>22</w:t>
-            </w:r>
-          </w:hyperlink>
-        </w:p>
-        <w:p>
-          <w:pPr>
-            <w:pBdr>
-              <w:top w:val="nil"/>
-              <w:left w:val="nil"/>
-              <w:bottom w:val="nil"/>
-              <w:right w:val="nil"/>
-              <w:between w:val="nil"/>
-            </w:pBdr>
-            <w:tabs>
-              <w:tab w:val="right" w:pos="9017"/>
-            </w:tabs>
-            <w:spacing w:after="100"/>
-            <w:rPr>
-              <w:rFonts w:ascii="Time s New Roman" w:eastAsia="Cambria" w:hAnsi="Time s New Roman" w:cs="Cambria"/>
-              <w:color w:val="000000"/>
-              <w:sz w:val="22"/>
-              <w:szCs w:val="22"/>
-            </w:rPr>
-          </w:pPr>
-          <w:hyperlink w:anchor="_heading=h.ihv636">
-            <w:r>
-              <w:rPr>
-                <w:rFonts w:ascii="Time s New Roman" w:hAnsi="Time s New Roman"/>
-                <w:color w:val="000000"/>
-              </w:rPr>
-              <w:t>4. Quy trình phát triển</w:t>
-            </w:r>
-            <w:r>
-              <w:rPr>
-                <w:rFonts w:ascii="Time s New Roman" w:hAnsi="Time s New Roman"/>
-                <w:color w:val="000000"/>
-              </w:rPr>
-              <w:tab/>
-              <w:t>23</w:t>
-            </w:r>
-          </w:hyperlink>
-        </w:p>
-        <w:p>
-          <w:pPr>
-            <w:pBdr>
-              <w:top w:val="nil"/>
-              <w:left w:val="nil"/>
-              <w:bottom w:val="nil"/>
-              <w:right w:val="nil"/>
-              <w:between w:val="nil"/>
-            </w:pBdr>
-            <w:tabs>
-              <w:tab w:val="left" w:pos="880"/>
-              <w:tab w:val="right" w:pos="9017"/>
-            </w:tabs>
-            <w:spacing w:after="100"/>
-            <w:ind w:left="260"/>
-            <w:rPr>
-              <w:rFonts w:ascii="Time s New Roman" w:eastAsia="Cambria" w:hAnsi="Time s New Roman" w:cs="Cambria"/>
-              <w:color w:val="000000"/>
-              <w:sz w:val="22"/>
-              <w:szCs w:val="22"/>
-            </w:rPr>
-          </w:pPr>
-          <w:hyperlink w:anchor="_heading=h.32hioqz">
-            <w:r>
-              <w:rPr>
-                <w:rFonts w:ascii="Time s New Roman" w:eastAsia="Calibri" w:hAnsi="Time s New Roman" w:cs="Calibri"/>
-                <w:color w:val="000000"/>
-              </w:rPr>
-              <w:t>4.1.</w:t>
-            </w:r>
-          </w:hyperlink>
-          <w:hyperlink w:anchor="_heading=h.32hioqz">
-            <w:r>
-              <w:rPr>
-                <w:rFonts w:ascii="Time s New Roman" w:eastAsia="Cambria" w:hAnsi="Time s New Roman" w:cs="Cambria"/>
-                <w:color w:val="000000"/>
-                <w:sz w:val="22"/>
-                <w:szCs w:val="22"/>
-              </w:rPr>
-              <w:tab/>
-            </w:r>
-          </w:hyperlink>
-          <w:r>
-            <w:rPr>
-              <w:rFonts w:ascii="Time s New Roman" w:hAnsi="Time s New Roman"/>
-            </w:rPr>
-            <w:fldChar w:fldCharType="begin"/>
-          </w:r>
-          <w:r>
-            <w:rPr>
-              <w:rFonts w:ascii="Time s New Roman" w:hAnsi="Time s New Roman"/>
-            </w:rPr>
-            <w:instrText xml:space="preserve"> PAGEREF _heading=h.32hioqz \h </w:instrText>
-          </w:r>
-          <w:r>
-            <w:rPr>
-              <w:rFonts w:ascii="Time s New Roman" w:hAnsi="Time s New Roman"/>
-            </w:rPr>
-          </w:r>
-          <w:r>
-            <w:rPr>
-              <w:rFonts w:ascii="Time s New Roman" w:hAnsi="Time s New Roman"/>
-            </w:rPr>
-            <w:fldChar w:fldCharType="separate"/>
-          </w:r>
-          <w:r>
-            <w:rPr>
-              <w:rFonts w:ascii="Time s New Roman" w:eastAsia="Calibri" w:hAnsi="Time s New Roman" w:cs="Calibri"/>
-              <w:color w:val="000000"/>
-            </w:rPr>
-            <w:t>Nguyên tắc và các giai đoạn khác nhau</w:t>
-          </w:r>
-          <w:r>
-            <w:rPr>
-              <w:rFonts w:ascii="Time s New Roman" w:hAnsi="Time s New Roman"/>
-              <w:color w:val="000000"/>
-            </w:rPr>
-            <w:tab/>
-            <w:t>23</w:t>
-          </w:r>
-          <w:r>
-            <w:rPr>
-              <w:rFonts w:ascii="Time s New Roman" w:hAnsi="Time s New Roman"/>
-            </w:rPr>
-            <w:fldChar w:fldCharType="end"/>
-          </w:r>
-        </w:p>
-        <w:p>
-          <w:pPr>
-            <w:pBdr>
-              <w:top w:val="nil"/>
-              <w:left w:val="nil"/>
-              <w:bottom w:val="nil"/>
-              <w:right w:val="nil"/>
-              <w:between w:val="nil"/>
-            </w:pBdr>
-            <w:tabs>
-              <w:tab w:val="left" w:pos="880"/>
-              <w:tab w:val="right" w:pos="9017"/>
-            </w:tabs>
-            <w:spacing w:after="100"/>
-            <w:ind w:left="260"/>
-            <w:rPr>
-              <w:rFonts w:ascii="Time s New Roman" w:eastAsia="Cambria" w:hAnsi="Time s New Roman" w:cs="Cambria"/>
-              <w:color w:val="000000"/>
-              <w:sz w:val="22"/>
-              <w:szCs w:val="22"/>
-            </w:rPr>
-          </w:pPr>
-          <w:hyperlink w:anchor="_heading=h.1hmsyys">
-            <w:r>
-              <w:rPr>
-                <w:rFonts w:ascii="Time s New Roman" w:eastAsia="Calibri" w:hAnsi="Time s New Roman" w:cs="Calibri"/>
-                <w:color w:val="000000"/>
-              </w:rPr>
-              <w:t>4.2.</w:t>
-            </w:r>
-          </w:hyperlink>
-          <w:hyperlink w:anchor="_heading=h.1hmsyys">
-            <w:r>
-              <w:rPr>
-                <w:rFonts w:ascii="Time s New Roman" w:eastAsia="Cambria" w:hAnsi="Time s New Roman" w:cs="Cambria"/>
-                <w:color w:val="000000"/>
-                <w:sz w:val="22"/>
-                <w:szCs w:val="22"/>
-              </w:rPr>
-              <w:tab/>
-            </w:r>
-          </w:hyperlink>
-          <w:r>
-            <w:rPr>
-              <w:rFonts w:ascii="Time s New Roman" w:hAnsi="Time s New Roman"/>
-            </w:rPr>
-            <w:fldChar w:fldCharType="begin"/>
-          </w:r>
-          <w:r>
-            <w:rPr>
-              <w:rFonts w:ascii="Time s New Roman" w:hAnsi="Time s New Roman"/>
-            </w:rPr>
-            <w:instrText xml:space="preserve"> PAGEREF _heading=h.1hmsyys \h </w:instrText>
-          </w:r>
-          <w:r>
-            <w:rPr>
-              <w:rFonts w:ascii="Time s New Roman" w:hAnsi="Time s New Roman"/>
-            </w:rPr>
-          </w:r>
-          <w:r>
-            <w:rPr>
-              <w:rFonts w:ascii="Time s New Roman" w:hAnsi="Time s New Roman"/>
-            </w:rPr>
-            <w:fldChar w:fldCharType="separate"/>
-          </w:r>
-          <w:r>
-            <w:rPr>
-              <w:rFonts w:ascii="Time s New Roman" w:eastAsia="Calibri" w:hAnsi="Time s New Roman" w:cs="Calibri"/>
-              <w:color w:val="000000"/>
-            </w:rPr>
-            <w:t>Tổ chức Agile - Scrum</w:t>
-          </w:r>
-          <w:r>
-            <w:rPr>
-              <w:rFonts w:ascii="Time s New Roman" w:hAnsi="Time s New Roman"/>
-              <w:color w:val="000000"/>
-            </w:rPr>
-            <w:tab/>
-            <w:t>24</w:t>
-          </w:r>
-          <w:r>
-            <w:rPr>
-              <w:rFonts w:ascii="Time s New Roman" w:hAnsi="Time s New Roman"/>
-            </w:rPr>
-            <w:fldChar w:fldCharType="end"/>
-          </w:r>
-        </w:p>
-        <w:p>
-          <w:pPr>
-            <w:pBdr>
-              <w:top w:val="nil"/>
-              <w:left w:val="nil"/>
-              <w:bottom w:val="nil"/>
-              <w:right w:val="nil"/>
-              <w:between w:val="nil"/>
-            </w:pBdr>
-            <w:tabs>
-              <w:tab w:val="left" w:pos="880"/>
-              <w:tab w:val="right" w:pos="9017"/>
-            </w:tabs>
-            <w:spacing w:after="100"/>
-            <w:ind w:left="260"/>
-            <w:rPr>
-              <w:rFonts w:ascii="Time s New Roman" w:eastAsia="Cambria" w:hAnsi="Time s New Roman" w:cs="Cambria"/>
-              <w:color w:val="000000"/>
-              <w:sz w:val="22"/>
-              <w:szCs w:val="22"/>
-            </w:rPr>
-          </w:pPr>
-          <w:hyperlink w:anchor="_heading=h.41mghml">
-            <w:r>
-              <w:rPr>
-                <w:rFonts w:ascii="Time s New Roman" w:eastAsia="Calibri" w:hAnsi="Time s New Roman" w:cs="Calibri"/>
-                <w:color w:val="000000"/>
-              </w:rPr>
-              <w:t>4.3.</w:t>
-            </w:r>
-          </w:hyperlink>
-          <w:hyperlink w:anchor="_heading=h.41mghml">
-            <w:r>
-              <w:rPr>
-                <w:rFonts w:ascii="Time s New Roman" w:eastAsia="Cambria" w:hAnsi="Time s New Roman" w:cs="Cambria"/>
-                <w:color w:val="000000"/>
-                <w:sz w:val="22"/>
-                <w:szCs w:val="22"/>
-              </w:rPr>
-              <w:tab/>
-            </w:r>
-          </w:hyperlink>
-          <w:r>
-            <w:rPr>
-              <w:rFonts w:ascii="Time s New Roman" w:hAnsi="Time s New Roman"/>
-            </w:rPr>
-            <w:fldChar w:fldCharType="begin"/>
-          </w:r>
-          <w:r>
-            <w:rPr>
-              <w:rFonts w:ascii="Time s New Roman" w:hAnsi="Time s New Roman"/>
-            </w:rPr>
-            <w:instrText xml:space="preserve"> PAGEREF _heading=h.41mghml \h </w:instrText>
-          </w:r>
-          <w:r>
-            <w:rPr>
-              <w:rFonts w:ascii="Time s New Roman" w:hAnsi="Time s New Roman"/>
-            </w:rPr>
-          </w:r>
-          <w:r>
-            <w:rPr>
-              <w:rFonts w:ascii="Time s New Roman" w:hAnsi="Time s New Roman"/>
-            </w:rPr>
-            <w:fldChar w:fldCharType="separate"/>
-          </w:r>
-          <w:r>
-            <w:rPr>
-              <w:rFonts w:ascii="Time s New Roman" w:eastAsia="Calibri" w:hAnsi="Time s New Roman" w:cs="Calibri"/>
-              <w:color w:val="000000"/>
-            </w:rPr>
-            <w:t>Ưu điểm của Agile - Scrum</w:t>
-          </w:r>
-          <w:r>
-            <w:rPr>
-              <w:rFonts w:ascii="Time s New Roman" w:hAnsi="Time s New Roman"/>
-              <w:color w:val="000000"/>
-            </w:rPr>
-            <w:tab/>
-            <w:t>25</w:t>
-          </w:r>
-          <w:r>
-            <w:rPr>
-              <w:rFonts w:ascii="Time s New Roman" w:hAnsi="Time s New Roman"/>
-            </w:rPr>
-            <w:fldChar w:fldCharType="end"/>
-          </w:r>
-        </w:p>
-        <w:p>
-          <w:pPr>
-            <w:pBdr>
-              <w:top w:val="nil"/>
-              <w:left w:val="nil"/>
-              <w:bottom w:val="nil"/>
-              <w:right w:val="nil"/>
-              <w:between w:val="nil"/>
-            </w:pBdr>
-            <w:tabs>
-              <w:tab w:val="left" w:pos="520"/>
-              <w:tab w:val="right" w:pos="9017"/>
-            </w:tabs>
-            <w:spacing w:after="100"/>
-            <w:rPr>
-              <w:rFonts w:ascii="Time s New Roman" w:eastAsia="Cambria" w:hAnsi="Time s New Roman" w:cs="Cambria"/>
-              <w:color w:val="000000"/>
-              <w:sz w:val="22"/>
-              <w:szCs w:val="22"/>
-            </w:rPr>
-          </w:pPr>
-          <w:hyperlink w:anchor="_heading=h.2grqrue">
-            <w:r>
-              <w:rPr>
-                <w:rFonts w:ascii="Time s New Roman" w:hAnsi="Time s New Roman"/>
-                <w:color w:val="000000"/>
-              </w:rPr>
-              <w:t>5.</w:t>
-            </w:r>
-          </w:hyperlink>
-          <w:hyperlink w:anchor="_heading=h.2grqrue">
-            <w:r>
-              <w:rPr>
-                <w:rFonts w:ascii="Time s New Roman" w:eastAsia="Cambria" w:hAnsi="Time s New Roman" w:cs="Cambria"/>
-                <w:color w:val="000000"/>
-                <w:sz w:val="22"/>
-                <w:szCs w:val="22"/>
-              </w:rPr>
-              <w:tab/>
-            </w:r>
-          </w:hyperlink>
-          <w:r>
-            <w:rPr>
-              <w:rFonts w:ascii="Time s New Roman" w:hAnsi="Time s New Roman"/>
-            </w:rPr>
-            <w:fldChar w:fldCharType="begin"/>
-          </w:r>
-          <w:r>
-            <w:rPr>
-              <w:rFonts w:ascii="Time s New Roman" w:hAnsi="Time s New Roman"/>
-            </w:rPr>
-            <w:instrText xml:space="preserve"> PAGEREF _heading=h.2grqrue \h </w:instrText>
-          </w:r>
-          <w:r>
-            <w:rPr>
-              <w:rFonts w:ascii="Time s New Roman" w:hAnsi="Time s New Roman"/>
-            </w:rPr>
-          </w:r>
-          <w:r>
-            <w:rPr>
-              <w:rFonts w:ascii="Time s New Roman" w:hAnsi="Time s New Roman"/>
-            </w:rPr>
-            <w:fldChar w:fldCharType="separate"/>
-          </w:r>
-          <w:r>
-            <w:rPr>
-              <w:rFonts w:ascii="Time s New Roman" w:hAnsi="Time s New Roman"/>
-              <w:color w:val="000000"/>
-            </w:rPr>
-            <w:t>Rủi ro dự án</w:t>
-          </w:r>
-          <w:r>
-            <w:rPr>
-              <w:rFonts w:ascii="Time s New Roman" w:hAnsi="Time s New Roman"/>
-              <w:color w:val="000000"/>
-            </w:rPr>
-            <w:tab/>
-            <w:t>26</w:t>
-          </w:r>
-          <w:r>
-            <w:rPr>
-              <w:rFonts w:ascii="Time s New Roman" w:hAnsi="Time s New Roman"/>
-            </w:rPr>
-            <w:fldChar w:fldCharType="end"/>
-          </w:r>
-        </w:p>
-        <w:p>
-          <w:pPr>
-            <w:pBdr>
-              <w:top w:val="nil"/>
-              <w:left w:val="nil"/>
-              <w:bottom w:val="nil"/>
-              <w:right w:val="nil"/>
-              <w:between w:val="nil"/>
-            </w:pBdr>
-            <w:tabs>
-              <w:tab w:val="left" w:pos="520"/>
-              <w:tab w:val="right" w:pos="9017"/>
-            </w:tabs>
-            <w:spacing w:after="100"/>
-            <w:rPr>
-              <w:rFonts w:ascii="Time s New Roman" w:eastAsia="Cambria" w:hAnsi="Time s New Roman" w:cs="Cambria"/>
-              <w:color w:val="000000"/>
-              <w:sz w:val="22"/>
-              <w:szCs w:val="22"/>
-            </w:rPr>
-          </w:pPr>
-          <w:hyperlink w:anchor="_heading=h.vx1227">
-            <w:r>
-              <w:rPr>
-                <w:rFonts w:ascii="Time s New Roman" w:hAnsi="Time s New Roman"/>
-                <w:color w:val="000000"/>
-              </w:rPr>
-              <w:t>6.</w:t>
-            </w:r>
-          </w:hyperlink>
-          <w:hyperlink w:anchor="_heading=h.vx1227">
-            <w:r>
-              <w:rPr>
-                <w:rFonts w:ascii="Time s New Roman" w:eastAsia="Cambria" w:hAnsi="Time s New Roman" w:cs="Cambria"/>
-                <w:color w:val="000000"/>
-                <w:sz w:val="22"/>
-                <w:szCs w:val="22"/>
-              </w:rPr>
-              <w:tab/>
-            </w:r>
-          </w:hyperlink>
-          <w:r>
-            <w:rPr>
-              <w:rFonts w:ascii="Time s New Roman" w:hAnsi="Time s New Roman"/>
-            </w:rPr>
-            <w:fldChar w:fldCharType="begin"/>
-          </w:r>
-          <w:r>
-            <w:rPr>
-              <w:rFonts w:ascii="Time s New Roman" w:hAnsi="Time s New Roman"/>
-            </w:rPr>
-            <w:instrText xml:space="preserve"> PAGEREF _heading=h.vx1227 \h </w:instrText>
-          </w:r>
-          <w:r>
-            <w:rPr>
-              <w:rFonts w:ascii="Time s New Roman" w:hAnsi="Time s New Roman"/>
-            </w:rPr>
-          </w:r>
-          <w:r>
-            <w:rPr>
-              <w:rFonts w:ascii="Time s New Roman" w:hAnsi="Time s New Roman"/>
-            </w:rPr>
-            <w:fldChar w:fldCharType="separate"/>
-          </w:r>
-          <w:r>
-            <w:rPr>
-              <w:rFonts w:ascii="Time s New Roman" w:hAnsi="Time s New Roman"/>
-              <w:color w:val="000000"/>
-            </w:rPr>
-            <w:t>Các tài liệu phân phối</w:t>
-          </w:r>
-          <w:r>
-            <w:rPr>
-              <w:rFonts w:ascii="Time s New Roman" w:hAnsi="Time s New Roman"/>
-              <w:color w:val="000000"/>
-            </w:rPr>
-            <w:tab/>
-            <w:t>29</w:t>
-          </w:r>
-          <w:r>
-            <w:rPr>
-              <w:rFonts w:ascii="Time s New Roman" w:hAnsi="Time s New Roman"/>
-            </w:rPr>
-            <w:fldChar w:fldCharType="end"/>
-          </w:r>
         </w:p>
         <w:p>
           <w:pPr>
@@ -5058,8 +5113,7 @@
           <w:color w:val="000000"/>
         </w:rPr>
       </w:pPr>
-      <w:bookmarkStart w:id="3" w:name="_heading=h.2xcytpi" w:colFirst="0" w:colLast="0"/>
-      <w:bookmarkEnd w:id="3"/>
+      <w:bookmarkStart w:id="3" w:name="_Toc183186428"/>
       <w:r>
         <w:rPr>
           <w:rFonts w:ascii="Time s New Roman" w:hAnsi="Time s New Roman"/>
@@ -5069,6 +5123,7 @@
         <w:lastRenderedPageBreak/>
         <w:t>Giới thiệu</w:t>
       </w:r>
+      <w:bookmarkEnd w:id="3"/>
     </w:p>
     <w:p>
       <w:pPr>
@@ -5202,13 +5257,19 @@
           <w:b w:val="0"/>
         </w:rPr>
       </w:pPr>
-      <w:bookmarkStart w:id="4" w:name="_heading=h.1ci93xb" w:colFirst="0" w:colLast="0"/>
+      <w:bookmarkStart w:id="4" w:name="_Toc183186429"/>
+      <w:r>
+        <w:rPr>
+          <w:rFonts w:ascii="Time s New Roman" w:eastAsia="Calibri" w:hAnsi="Time s New Roman" w:cs="Calibri"/>
+        </w:rPr>
+        <w:t>Tổng quan</w:t>
+      </w:r>
       <w:bookmarkEnd w:id="4"/>
       <w:r>
         <w:rPr>
           <w:rFonts w:ascii="Time s New Roman" w:eastAsia="Calibri" w:hAnsi="Time s New Roman" w:cs="Calibri"/>
         </w:rPr>
-        <w:t xml:space="preserve">Tổng quan </w:t>
+        <w:t xml:space="preserve"> </w:t>
       </w:r>
     </w:p>
     <w:p>
@@ -5360,13 +5421,19 @@
           <w:b w:val="0"/>
         </w:rPr>
       </w:pPr>
-      <w:bookmarkStart w:id="5" w:name="_heading=h.3whwml4" w:colFirst="0" w:colLast="0"/>
+      <w:bookmarkStart w:id="5" w:name="_Toc183186430"/>
+      <w:r>
+        <w:rPr>
+          <w:rFonts w:ascii="Time s New Roman" w:eastAsia="Calibri" w:hAnsi="Time s New Roman" w:cs="Calibri"/>
+        </w:rPr>
+        <w:t>Chuyển giao dự án</w:t>
+      </w:r>
       <w:bookmarkEnd w:id="5"/>
       <w:r>
         <w:rPr>
           <w:rFonts w:ascii="Time s New Roman" w:eastAsia="Calibri" w:hAnsi="Time s New Roman" w:cs="Calibri"/>
         </w:rPr>
-        <w:t xml:space="preserve">Chuyển giao dự án </w:t>
+        <w:t xml:space="preserve"> </w:t>
       </w:r>
     </w:p>
     <w:p>
@@ -5423,8 +5490,7 @@
           <w:b/>
         </w:rPr>
       </w:pPr>
-      <w:bookmarkStart w:id="6" w:name="_heading=h.2bn6wsx" w:colFirst="0" w:colLast="0"/>
-      <w:bookmarkEnd w:id="6"/>
+      <w:bookmarkStart w:id="6" w:name="_Toc183186431"/>
       <w:r>
         <w:rPr>
           <w:rFonts w:ascii="Time s New Roman" w:hAnsi="Time s New Roman"/>
@@ -5433,6 +5499,7 @@
         <w:lastRenderedPageBreak/>
         <w:t>Tổ chức nhóm</w:t>
       </w:r>
+      <w:bookmarkEnd w:id="6"/>
     </w:p>
     <w:p>
       <w:pPr>
@@ -6011,7 +6078,6 @@
               <w:bottom w:val="single" w:sz="4" w:space="0" w:color="000000"/>
               <w:right w:val="single" w:sz="4" w:space="0" w:color="000000"/>
             </w:tcBorders>
-            <w:vAlign w:val="center"/>
           </w:tcPr>
           <w:p>
             <w:pPr>
@@ -6021,6 +6087,9 @@
                 <w:rFonts w:ascii="Time s New Roman" w:eastAsia="Calibri" w:hAnsi="Time s New Roman" w:cs="Calibri"/>
               </w:rPr>
             </w:pPr>
+            <w:r>
+              <w:t>0899314241</w:t>
+            </w:r>
           </w:p>
         </w:tc>
         <w:tc>
@@ -6032,7 +6101,6 @@
               <w:bottom w:val="single" w:sz="4" w:space="0" w:color="000000"/>
               <w:right w:val="single" w:sz="4" w:space="0" w:color="000000"/>
             </w:tcBorders>
-            <w:vAlign w:val="center"/>
           </w:tcPr>
           <w:p>
             <w:pPr>
@@ -6042,6 +6110,12 @@
                 <w:rFonts w:ascii="Time s New Roman" w:eastAsia="Calibri" w:hAnsi="Time s New Roman" w:cs="Calibri"/>
               </w:rPr>
             </w:pPr>
+            <w:r>
+              <w:t>votantrin</w:t>
+            </w:r>
+            <w:r>
+              <w:t>020301@gmail.com</w:t>
+            </w:r>
           </w:p>
         </w:tc>
         <w:tc>
@@ -6118,14 +6192,20 @@
           <w:b w:val="0"/>
         </w:rPr>
       </w:pPr>
-      <w:bookmarkStart w:id="7" w:name="_heading=h.qsh70q" w:colFirst="0" w:colLast="0"/>
+      <w:bookmarkStart w:id="7" w:name="_Toc183186432"/>
+      <w:r>
+        <w:rPr>
+          <w:rFonts w:ascii="Time s New Roman" w:eastAsia="Calibri" w:hAnsi="Time s New Roman" w:cs="Calibri"/>
+        </w:rPr>
+        <w:lastRenderedPageBreak/>
+        <w:t>Vai trò và trách nhiệm</w:t>
+      </w:r>
       <w:bookmarkEnd w:id="7"/>
       <w:r>
         <w:rPr>
           <w:rFonts w:ascii="Time s New Roman" w:eastAsia="Calibri" w:hAnsi="Time s New Roman" w:cs="Calibri"/>
         </w:rPr>
-        <w:lastRenderedPageBreak/>
-        <w:t xml:space="preserve">Vai trò và trách nhiệm </w:t>
+        <w:t xml:space="preserve"> </w:t>
       </w:r>
     </w:p>
     <w:p>
@@ -6363,7 +6443,6 @@
                 <w:rFonts w:ascii="Time s New Roman" w:eastAsia="Calibri" w:hAnsi="Time s New Roman" w:cs="Calibri"/>
               </w:rPr>
             </w:pPr>
-            <w:proofErr w:type="gramStart"/>
             <w:r>
               <w:rPr>
                 <w:rFonts w:ascii="Time s New Roman" w:eastAsia="Calibri" w:hAnsi="Time s New Roman" w:cs="Calibri"/>
@@ -6375,15 +6454,7 @@
                 <w:rFonts w:ascii="Time s New Roman" w:eastAsia="Calibri" w:hAnsi="Time s New Roman" w:cs="Calibri"/>
                 <w:lang w:val="vi-VN"/>
               </w:rPr>
-              <w:t>.S</w:t>
-            </w:r>
-            <w:proofErr w:type="gramEnd"/>
-            <w:r>
-              <w:rPr>
-                <w:rFonts w:ascii="Time s New Roman" w:eastAsia="Calibri" w:hAnsi="Time s New Roman" w:cs="Calibri"/>
-                <w:lang w:val="vi-VN"/>
-              </w:rPr>
-              <w:t xml:space="preserve"> </w:t>
+              <w:t xml:space="preserve">.S </w:t>
             </w:r>
             <w:r>
               <w:rPr>
@@ -6999,8 +7070,7 @@
           <w:rFonts w:eastAsia="Calibri"/>
         </w:rPr>
       </w:pPr>
-      <w:bookmarkStart w:id="8" w:name="_heading=h.3as4poj" w:colFirst="0" w:colLast="0"/>
-      <w:bookmarkEnd w:id="8"/>
+      <w:bookmarkStart w:id="8" w:name="_Toc183186433"/>
       <w:r>
         <w:rPr>
           <w:rFonts w:eastAsia="Calibri"/>
@@ -7013,7 +7083,14 @@
         <w:rPr>
           <w:rFonts w:eastAsia="Calibri"/>
         </w:rPr>
-        <w:t xml:space="preserve">Phương pháp liên lạc </w:t>
+        <w:t>Phương pháp liên lạc</w:t>
+      </w:r>
+      <w:bookmarkEnd w:id="8"/>
+      <w:r>
+        <w:rPr>
+          <w:rFonts w:eastAsia="Calibri"/>
+        </w:rPr>
+        <w:t xml:space="preserve"> </w:t>
       </w:r>
     </w:p>
     <w:tbl>
@@ -7662,6 +7739,7 @@
           <w:b w:val="0"/>
         </w:rPr>
       </w:pPr>
+      <w:bookmarkStart w:id="9" w:name="_Toc183186434"/>
       <w:r>
         <w:rPr>
           <w:rFonts w:ascii="Time s New Roman" w:eastAsia="Calibri" w:hAnsi="Time s New Roman" w:cs="Calibri"/>
@@ -7681,6 +7759,7 @@
         </w:rPr>
         <w:t xml:space="preserve"> cáo và trao đổi</w:t>
       </w:r>
+      <w:bookmarkEnd w:id="9"/>
     </w:p>
     <w:p>
       <w:pPr>
@@ -8744,8 +8823,7 @@
           <w:color w:val="000000"/>
         </w:rPr>
       </w:pPr>
-      <w:bookmarkStart w:id="9" w:name="_heading=h.49x2ik5" w:colFirst="0" w:colLast="0"/>
-      <w:bookmarkEnd w:id="9"/>
+      <w:bookmarkStart w:id="10" w:name="_Toc183186435"/>
       <w:r>
         <w:rPr>
           <w:rFonts w:ascii="Time s New Roman" w:hAnsi="Time s New Roman"/>
@@ -8753,7 +8831,16 @@
           <w:color w:val="000000"/>
         </w:rPr>
         <w:lastRenderedPageBreak/>
-        <w:t xml:space="preserve">Lịch trình và chi phí </w:t>
+        <w:t>Lịch trình và chi phí</w:t>
+      </w:r>
+      <w:bookmarkEnd w:id="10"/>
+      <w:r>
+        <w:rPr>
+          <w:rFonts w:ascii="Time s New Roman" w:hAnsi="Time s New Roman"/>
+          <w:b/>
+          <w:color w:val="000000"/>
+        </w:rPr>
+        <w:t xml:space="preserve"> </w:t>
       </w:r>
     </w:p>
     <w:p>
@@ -8771,13 +8858,19 @@
           <w:b w:val="0"/>
         </w:rPr>
       </w:pPr>
-      <w:bookmarkStart w:id="10" w:name="_heading=h.2p2csry" w:colFirst="0" w:colLast="0"/>
-      <w:bookmarkEnd w:id="10"/>
+      <w:bookmarkStart w:id="11" w:name="_Toc183186436"/>
       <w:r>
         <w:rPr>
           <w:rFonts w:ascii="Time s New Roman" w:eastAsia="Calibri" w:hAnsi="Time s New Roman" w:cs="Calibri"/>
         </w:rPr>
-        <w:t xml:space="preserve">Chi tiết lịch trình </w:t>
+        <w:t>Chi tiết lịch trình</w:t>
+      </w:r>
+      <w:bookmarkEnd w:id="11"/>
+      <w:r>
+        <w:rPr>
+          <w:rFonts w:ascii="Time s New Roman" w:eastAsia="Calibri" w:hAnsi="Time s New Roman" w:cs="Calibri"/>
+        </w:rPr>
+        <w:t xml:space="preserve"> </w:t>
       </w:r>
     </w:p>
     <w:tbl>
@@ -17189,21 +17282,7 @@
               <w:rPr>
                 <w:rFonts w:ascii="Time s New Roman" w:eastAsia="Calibri" w:hAnsi="Time s New Roman" w:cs="Calibri"/>
               </w:rPr>
-              <w:t xml:space="preserve">Code front-end </w:t>
-            </w:r>
-            <w:proofErr w:type="gramStart"/>
-            <w:r>
-              <w:rPr>
-                <w:rFonts w:ascii="Time s New Roman" w:eastAsia="Calibri" w:hAnsi="Time s New Roman" w:cs="Calibri"/>
-              </w:rPr>
-              <w:t>trang  quản</w:t>
-            </w:r>
-            <w:proofErr w:type="gramEnd"/>
-            <w:r>
-              <w:rPr>
-                <w:rFonts w:ascii="Time s New Roman" w:eastAsia="Calibri" w:hAnsi="Time s New Roman" w:cs="Calibri"/>
-              </w:rPr>
-              <w:t xml:space="preserve"> lý sản phẩm</w:t>
+              <w:t>Code front-end trang  quản lý sản phẩm</w:t>
             </w:r>
           </w:p>
         </w:tc>
@@ -41606,8 +41685,8 @@
                 <w:color w:val="000000"/>
               </w:rPr>
             </w:pPr>
-            <w:bookmarkStart w:id="11" w:name="_heading=h.147n2zr" w:colFirst="0" w:colLast="0"/>
-            <w:bookmarkEnd w:id="11"/>
+            <w:bookmarkStart w:id="12" w:name="_heading=h.147n2zr" w:colFirst="0" w:colLast="0"/>
+            <w:bookmarkEnd w:id="12"/>
             <w:r>
               <w:rPr>
                 <w:rFonts w:ascii="Time s New Roman" w:eastAsia="Calibri" w:hAnsi="Time s New Roman" w:cs="Calibri"/>
@@ -41635,8 +41714,6 @@
           <w:color w:val="000000"/>
         </w:rPr>
       </w:pPr>
-      <w:bookmarkStart w:id="12" w:name="_heading=h.3o7alnk" w:colFirst="0" w:colLast="0"/>
-      <w:bookmarkEnd w:id="12"/>
     </w:p>
     <w:p>
       <w:pPr>
@@ -41677,6 +41754,7 @@
           <w:rFonts w:ascii="Time s New Roman" w:eastAsia="Calibri" w:hAnsi="Time s New Roman" w:cs="Calibri"/>
         </w:rPr>
       </w:pPr>
+      <w:bookmarkStart w:id="13" w:name="_Toc183186437"/>
       <w:r>
         <w:rPr>
           <w:rFonts w:ascii="Time s New Roman" w:eastAsia="Calibri" w:hAnsi="Time s New Roman" w:cs="Calibri"/>
@@ -41684,6 +41762,7 @@
         <w:lastRenderedPageBreak/>
         <w:t>3.2   Ước tính chi phí</w:t>
       </w:r>
+      <w:bookmarkEnd w:id="13"/>
     </w:p>
     <w:p>
       <w:pPr>
@@ -41695,8 +41774,7 @@
           <w:szCs w:val="26"/>
         </w:rPr>
       </w:pPr>
-      <w:bookmarkStart w:id="13" w:name="_heading=h.23ckvvd" w:colFirst="0" w:colLast="0"/>
-      <w:bookmarkEnd w:id="13"/>
+      <w:bookmarkStart w:id="14" w:name="_Toc183186438"/>
       <w:r>
         <w:rPr>
           <w:rFonts w:ascii="Time s New Roman" w:eastAsia="Calibri" w:hAnsi="Time s New Roman" w:cs="Calibri"/>
@@ -41711,6 +41789,7 @@
         </w:rPr>
         <w:t>Person/Hours</w:t>
       </w:r>
+      <w:bookmarkEnd w:id="14"/>
     </w:p>
     <w:tbl>
       <w:tblPr>
@@ -42101,14 +42180,14 @@
           <w:rFonts w:ascii="Time s New Roman" w:eastAsia="Calibri" w:hAnsi="Time s New Roman" w:cs="Calibri"/>
         </w:rPr>
       </w:pPr>
-      <w:bookmarkStart w:id="14" w:name="_heading=h.lnxbz9" w:colFirst="0" w:colLast="0"/>
-      <w:bookmarkEnd w:id="14"/>
+      <w:bookmarkStart w:id="15" w:name="_Toc183186439"/>
       <w:r>
         <w:rPr>
           <w:rFonts w:ascii="Time s New Roman" w:eastAsia="Calibri" w:hAnsi="Time s New Roman" w:cs="Calibri"/>
         </w:rPr>
         <w:t>3.2.2 Total Cost Estimate</w:t>
       </w:r>
+      <w:bookmarkEnd w:id="15"/>
     </w:p>
     <w:tbl>
       <w:tblPr>
@@ -42600,8 +42679,8 @@
                 <w:color w:val="000000"/>
               </w:rPr>
             </w:pPr>
-            <w:bookmarkStart w:id="15" w:name="_heading=h.35nkun2" w:colFirst="0" w:colLast="0"/>
-            <w:bookmarkEnd w:id="15"/>
+            <w:bookmarkStart w:id="16" w:name="_heading=h.35nkun2" w:colFirst="0" w:colLast="0"/>
+            <w:bookmarkEnd w:id="16"/>
             <w:r>
               <w:rPr>
                 <w:rFonts w:ascii="Time s New Roman" w:eastAsia="Calibri" w:hAnsi="Time s New Roman" w:cs="Calibri"/>
@@ -43379,8 +43458,7 @@
           <w:color w:val="000000"/>
         </w:rPr>
       </w:pPr>
-      <w:bookmarkStart w:id="16" w:name="_heading=h.ihv636" w:colFirst="0" w:colLast="0"/>
-      <w:bookmarkEnd w:id="16"/>
+      <w:bookmarkStart w:id="17" w:name="_Toc183186440"/>
       <w:r>
         <w:rPr>
           <w:rFonts w:ascii="Time s New Roman" w:hAnsi="Time s New Roman"/>
@@ -43389,6 +43467,7 @@
         </w:rPr>
         <w:t>4. Quy trình phát triển</w:t>
       </w:r>
+      <w:bookmarkEnd w:id="17"/>
     </w:p>
     <w:p>
       <w:pPr>
@@ -43405,13 +43484,19 @@
           <w:b w:val="0"/>
         </w:rPr>
       </w:pPr>
-      <w:bookmarkStart w:id="17" w:name="_heading=h.32hioqz" w:colFirst="0" w:colLast="0"/>
-      <w:bookmarkEnd w:id="17"/>
+      <w:bookmarkStart w:id="18" w:name="_Toc183186441"/>
       <w:r>
         <w:rPr>
           <w:rFonts w:ascii="Time s New Roman" w:eastAsia="Calibri" w:hAnsi="Time s New Roman" w:cs="Calibri"/>
         </w:rPr>
-        <w:t xml:space="preserve">Nguyên tắc và các giai đoạn khác nhau </w:t>
+        <w:t>Nguyên tắc và các giai đoạn khác nhau</w:t>
+      </w:r>
+      <w:bookmarkEnd w:id="18"/>
+      <w:r>
+        <w:rPr>
+          <w:rFonts w:ascii="Time s New Roman" w:eastAsia="Calibri" w:hAnsi="Time s New Roman" w:cs="Calibri"/>
+        </w:rPr>
+        <w:t xml:space="preserve"> </w:t>
       </w:r>
     </w:p>
     <w:p>
@@ -43655,7 +43740,7 @@
                     <pic:cNvPicPr preferRelativeResize="0"/>
                   </pic:nvPicPr>
                   <pic:blipFill>
-                    <a:blip r:embed="rId9"/>
+                    <a:blip r:embed="rId11"/>
                     <a:srcRect/>
                     <a:stretch>
                       <a:fillRect/>
@@ -43718,13 +43803,19 @@
           <w:b w:val="0"/>
         </w:rPr>
       </w:pPr>
-      <w:bookmarkStart w:id="18" w:name="_heading=h.1hmsyys" w:colFirst="0" w:colLast="0"/>
-      <w:bookmarkEnd w:id="18"/>
+      <w:bookmarkStart w:id="19" w:name="_Toc183186442"/>
       <w:r>
         <w:rPr>
           <w:rFonts w:ascii="Time s New Roman" w:eastAsia="Calibri" w:hAnsi="Time s New Roman" w:cs="Calibri"/>
         </w:rPr>
-        <w:t xml:space="preserve">Tổ chức Agile - Scrum </w:t>
+        <w:t>Tổ chức Agile - Scrum</w:t>
+      </w:r>
+      <w:bookmarkEnd w:id="19"/>
+      <w:r>
+        <w:rPr>
+          <w:rFonts w:ascii="Time s New Roman" w:eastAsia="Calibri" w:hAnsi="Time s New Roman" w:cs="Calibri"/>
+        </w:rPr>
+        <w:t xml:space="preserve"> </w:t>
       </w:r>
     </w:p>
     <w:p>
@@ -43753,7 +43844,7 @@
                     <pic:cNvPicPr preferRelativeResize="0"/>
                   </pic:nvPicPr>
                   <pic:blipFill>
-                    <a:blip r:embed="rId10"/>
+                    <a:blip r:embed="rId12"/>
                     <a:srcRect/>
                     <a:stretch>
                       <a:fillRect/>
@@ -43904,13 +43995,19 @@
           <w:b w:val="0"/>
         </w:rPr>
       </w:pPr>
-      <w:bookmarkStart w:id="19" w:name="_heading=h.41mghml" w:colFirst="0" w:colLast="0"/>
-      <w:bookmarkEnd w:id="19"/>
+      <w:bookmarkStart w:id="20" w:name="_Toc183186443"/>
       <w:r>
         <w:rPr>
           <w:rFonts w:ascii="Time s New Roman" w:eastAsia="Calibri" w:hAnsi="Time s New Roman" w:cs="Calibri"/>
         </w:rPr>
-        <w:t xml:space="preserve">Ưu điểm của Agile - Scrum </w:t>
+        <w:t>Ưu điểm của Agile - Scrum</w:t>
+      </w:r>
+      <w:bookmarkEnd w:id="20"/>
+      <w:r>
+        <w:rPr>
+          <w:rFonts w:ascii="Time s New Roman" w:eastAsia="Calibri" w:hAnsi="Time s New Roman" w:cs="Calibri"/>
+        </w:rPr>
+        <w:t xml:space="preserve"> </w:t>
       </w:r>
     </w:p>
     <w:p>
@@ -44120,15 +44217,23 @@
           <w:color w:val="000000"/>
         </w:rPr>
       </w:pPr>
-      <w:bookmarkStart w:id="20" w:name="_heading=h.2grqrue" w:colFirst="0" w:colLast="0"/>
-      <w:bookmarkEnd w:id="20"/>
+      <w:bookmarkStart w:id="21" w:name="_Toc183186444"/>
       <w:r>
         <w:rPr>
           <w:rFonts w:ascii="Time s New Roman" w:hAnsi="Time s New Roman"/>
           <w:b/>
           <w:color w:val="000000"/>
         </w:rPr>
-        <w:t xml:space="preserve">Rủi ro dự án </w:t>
+        <w:t>Rủi ro dự án</w:t>
+      </w:r>
+      <w:bookmarkEnd w:id="21"/>
+      <w:r>
+        <w:rPr>
+          <w:rFonts w:ascii="Time s New Roman" w:hAnsi="Time s New Roman"/>
+          <w:b/>
+          <w:color w:val="000000"/>
+        </w:rPr>
+        <w:t xml:space="preserve"> </w:t>
       </w:r>
     </w:p>
     <w:p>
@@ -45755,21 +45860,7 @@
               <w:rPr>
                 <w:rFonts w:ascii="Time s New Roman" w:eastAsia="Calibri" w:hAnsi="Time s New Roman" w:cs="Calibri"/>
               </w:rPr>
-              <w:t xml:space="preserve">Thời gian thực hiện dự án quá ngắn nên nhóm của chúng tôi không thể hoàn thành dự án này trong một thời gian </w:t>
-            </w:r>
-            <w:proofErr w:type="gramStart"/>
-            <w:r>
-              <w:rPr>
-                <w:rFonts w:ascii="Time s New Roman" w:eastAsia="Calibri" w:hAnsi="Time s New Roman" w:cs="Calibri"/>
-              </w:rPr>
-              <w:t>ngắn.Trong</w:t>
-            </w:r>
-            <w:proofErr w:type="gramEnd"/>
-            <w:r>
-              <w:rPr>
-                <w:rFonts w:ascii="Time s New Roman" w:eastAsia="Calibri" w:hAnsi="Time s New Roman" w:cs="Calibri"/>
-              </w:rPr>
-              <w:t xml:space="preserve"> quá trình thực hiện dự án, nhóm của chúng tôi phải học hỏi và có nhiều công việc để làm, nhóm của chúng tôi không thể tập trung tất cả thời gian để thực hiện dự án này.</w:t>
+              <w:t>Thời gian thực hiện dự án quá ngắn nên nhóm của chúng tôi không thể hoàn thành dự án này trong một thời gian ngắn.Trong quá trình thực hiện dự án, nhóm của chúng tôi phải học hỏi và có nhiều công việc để làm, nhóm của chúng tôi không thể tập trung tất cả thời gian để thực hiện dự án này.</w:t>
             </w:r>
           </w:p>
         </w:tc>
@@ -46028,8 +46119,7 @@
           <w:color w:val="000000"/>
         </w:rPr>
       </w:pPr>
-      <w:bookmarkStart w:id="21" w:name="_heading=h.vx1227" w:colFirst="0" w:colLast="0"/>
-      <w:bookmarkEnd w:id="21"/>
+      <w:bookmarkStart w:id="22" w:name="_Toc183186445"/>
       <w:r>
         <w:rPr>
           <w:rFonts w:ascii="Time s New Roman" w:hAnsi="Time s New Roman"/>
@@ -46037,7 +46127,16 @@
           <w:color w:val="000000"/>
         </w:rPr>
         <w:lastRenderedPageBreak/>
-        <w:t xml:space="preserve">Các tài liệu phân phối </w:t>
+        <w:t>Các tài liệu phân phối</w:t>
+      </w:r>
+      <w:bookmarkEnd w:id="22"/>
+      <w:r>
+        <w:rPr>
+          <w:rFonts w:ascii="Time s New Roman" w:hAnsi="Time s New Roman"/>
+          <w:b/>
+          <w:color w:val="000000"/>
+        </w:rPr>
+        <w:t xml:space="preserve"> </w:t>
       </w:r>
     </w:p>
     <w:p>
@@ -47417,8 +47516,33 @@
 </w:document>
 </file>
 
+<file path=word/endnotes.xml><?xml version="1.0" encoding="utf-8"?>
+<w:endnotes xmlns:wpc="http://schemas.microsoft.com/office/word/2010/wordprocessingCanvas" xmlns:cx="http://schemas.microsoft.com/office/drawing/2014/chartex" xmlns:cx1="http://schemas.microsoft.com/office/drawing/2015/9/8/chartex" xmlns:cx2="http://schemas.microsoft.com/office/drawing/2015/10/21/chartex" xmlns:cx3="http://schemas.microsoft.com/office/drawing/2016/5/9/chartex" xmlns:cx4="http://schemas.microsoft.com/office/drawing/2016/5/10/chartex" xmlns:cx5="http://schemas.microsoft.com/office/drawing/2016/5/11/chartex" xmlns:cx6="http://schemas.microsoft.com/office/drawing/2016/5/12/chartex" xmlns:cx7="http://schemas.microsoft.com/office/drawing/2016/5/13/chartex" xmlns:cx8="http://schemas.microsoft.com/office/drawing/2016/5/14/chartex" xmlns:mc="http://schemas.openxmlformats.org/markup-compatibility/2006" xmlns:aink="http://schemas.microsoft.com/office/drawing/2016/ink" xmlns:am3d="http://schemas.microsoft.com/office/drawing/2017/model3d" xmlns:o="urn:schemas-microsoft-com:office:office" xmlns:oel="http://schemas.microsoft.com/office/2019/extlst" xmlns:r="http://schemas.openxmlformats.org/officeDocument/2006/relationships" xmlns:m="http://schemas.openxmlformats.org/officeDocument/2006/math" xmlns:v="urn:schemas-microsoft-com:vml" xmlns:wp14="http://schemas.microsoft.com/office/word/2010/wordprocessingDrawing" xmlns:wp="http://schemas.openxmlformats.org/drawingml/2006/wordprocessingDrawing" xmlns:w10="urn:schemas-microsoft-com:office:word" xmlns:w="http://schemas.openxmlformats.org/wordprocessingml/2006/main" xmlns:w14="http://schemas.microsoft.com/office/word/2010/wordml" xmlns:w15="http://schemas.microsoft.com/office/word/2012/wordml" xmlns:w16cex="http://schemas.microsoft.com/office/word/2018/wordml/cex" xmlns:w16cid="http://schemas.microsoft.com/office/word/2016/wordml/cid" xmlns:w16="http://schemas.microsoft.com/office/word/2018/wordml" xmlns:w16sdtdh="http://schemas.microsoft.com/office/word/2020/wordml/sdtdatahash" xmlns:w16se="http://schemas.microsoft.com/office/word/2015/wordml/symex" xmlns:wpg="http://schemas.microsoft.com/office/word/2010/wordprocessingGroup" xmlns:wpi="http://schemas.microsoft.com/office/word/2010/wordprocessingInk" xmlns:wne="http://schemas.microsoft.com/office/word/2006/wordml" xmlns:wps="http://schemas.microsoft.com/office/word/2010/wordprocessingShape" mc:Ignorable="w14 w15 w16se w16cid w16 w16cex w16sdtdh wp14">
+  <w:endnote w:type="separator" w:id="-1">
+    <w:p>
+      <w:pPr>
+        <w:spacing w:after="0" w:line="240" w:lineRule="auto"/>
+      </w:pPr>
+      <w:r>
+        <w:separator/>
+      </w:r>
+    </w:p>
+  </w:endnote>
+  <w:endnote w:type="continuationSeparator" w:id="0">
+    <w:p>
+      <w:pPr>
+        <w:spacing w:after="0" w:line="240" w:lineRule="auto"/>
+      </w:pPr>
+      <w:r>
+        <w:continuationSeparator/>
+      </w:r>
+    </w:p>
+  </w:endnote>
+</w:endnotes>
+</file>
+
 <file path=word/footer1.xml><?xml version="1.0" encoding="utf-8"?>
-<w:ftr xmlns:wpc="http://schemas.microsoft.com/office/word/2010/wordprocessingCanvas" xmlns:cx="http://schemas.microsoft.com/office/drawing/2014/chartex" xmlns:cx1="http://schemas.microsoft.com/office/drawing/2015/9/8/chartex" xmlns:cx2="http://schemas.microsoft.com/office/drawing/2015/10/21/chartex" xmlns:cx3="http://schemas.microsoft.com/office/drawing/2016/5/9/chartex" xmlns:cx4="http://schemas.microsoft.com/office/drawing/2016/5/10/chartex" xmlns:cx5="http://schemas.microsoft.com/office/drawing/2016/5/11/chartex" xmlns:cx6="http://schemas.microsoft.com/office/drawing/2016/5/12/chartex" xmlns:cx7="http://schemas.microsoft.com/office/drawing/2016/5/13/chartex" xmlns:cx8="http://schemas.microsoft.com/office/drawing/2016/5/14/chartex" xmlns:mc="http://schemas.openxmlformats.org/markup-compatibility/2006" xmlns:aink="http://schemas.microsoft.com/office/drawing/2016/ink" xmlns:am3d="http://schemas.microsoft.com/office/drawing/2017/model3d" xmlns:o="urn:schemas-microsoft-com:office:office" xmlns:oel="http://schemas.microsoft.com/office/2019/extlst" xmlns:r="http://schemas.openxmlformats.org/officeDocument/2006/relationships" xmlns:m="http://schemas.openxmlformats.org/officeDocument/2006/math" xmlns:v="urn:schemas-microsoft-com:vml" xmlns:wp14="http://schemas.microsoft.com/office/word/2010/wordprocessingDrawing" xmlns:wp="http://schemas.openxmlformats.org/drawingml/2006/wordprocessingDrawing" xmlns:w10="urn:schemas-microsoft-com:office:word" xmlns:w="http://schemas.openxmlformats.org/wordprocessingml/2006/main" xmlns:w14="http://schemas.microsoft.com/office/word/2010/wordml" xmlns:w15="http://schemas.microsoft.com/office/word/2012/wordml" xmlns:w16cex="http://schemas.microsoft.com/office/word/2018/wordml/cex" xmlns:w16cid="http://schemas.microsoft.com/office/word/2016/wordml/cid" xmlns:w16="http://schemas.microsoft.com/office/word/2018/wordml" xmlns:w16du="http://schemas.microsoft.com/office/word/2023/wordml/word16du" xmlns:w16sdtdh="http://schemas.microsoft.com/office/word/2020/wordml/sdtdatahash" xmlns:w16se="http://schemas.microsoft.com/office/word/2015/wordml/symex" xmlns:wpg="http://schemas.microsoft.com/office/word/2010/wordprocessingGroup" xmlns:wpi="http://schemas.microsoft.com/office/word/2010/wordprocessingInk" xmlns:wne="http://schemas.microsoft.com/office/word/2006/wordml" xmlns:wps="http://schemas.microsoft.com/office/word/2010/wordprocessingShape" mc:Ignorable="w14 w15 w16se w16cid w16 w16cex w16sdtdh w16du wp14">
+<w:ftr xmlns:wpc="http://schemas.microsoft.com/office/word/2010/wordprocessingCanvas" xmlns:cx="http://schemas.microsoft.com/office/drawing/2014/chartex" xmlns:cx1="http://schemas.microsoft.com/office/drawing/2015/9/8/chartex" xmlns:cx2="http://schemas.microsoft.com/office/drawing/2015/10/21/chartex" xmlns:cx3="http://schemas.microsoft.com/office/drawing/2016/5/9/chartex" xmlns:cx4="http://schemas.microsoft.com/office/drawing/2016/5/10/chartex" xmlns:cx5="http://schemas.microsoft.com/office/drawing/2016/5/11/chartex" xmlns:cx6="http://schemas.microsoft.com/office/drawing/2016/5/12/chartex" xmlns:cx7="http://schemas.microsoft.com/office/drawing/2016/5/13/chartex" xmlns:cx8="http://schemas.microsoft.com/office/drawing/2016/5/14/chartex" xmlns:mc="http://schemas.openxmlformats.org/markup-compatibility/2006" xmlns:aink="http://schemas.microsoft.com/office/drawing/2016/ink" xmlns:am3d="http://schemas.microsoft.com/office/drawing/2017/model3d" xmlns:o="urn:schemas-microsoft-com:office:office" xmlns:oel="http://schemas.microsoft.com/office/2019/extlst" xmlns:r="http://schemas.openxmlformats.org/officeDocument/2006/relationships" xmlns:m="http://schemas.openxmlformats.org/officeDocument/2006/math" xmlns:v="urn:schemas-microsoft-com:vml" xmlns:wp14="http://schemas.microsoft.com/office/word/2010/wordprocessingDrawing" xmlns:wp="http://schemas.openxmlformats.org/drawingml/2006/wordprocessingDrawing" xmlns:w10="urn:schemas-microsoft-com:office:word" xmlns:w="http://schemas.openxmlformats.org/wordprocessingml/2006/main" xmlns:w14="http://schemas.microsoft.com/office/word/2010/wordml" xmlns:w15="http://schemas.microsoft.com/office/word/2012/wordml" xmlns:w16cex="http://schemas.microsoft.com/office/word/2018/wordml/cex" xmlns:w16cid="http://schemas.microsoft.com/office/word/2016/wordml/cid" xmlns:w16="http://schemas.microsoft.com/office/word/2018/wordml" xmlns:w16sdtdh="http://schemas.microsoft.com/office/word/2020/wordml/sdtdatahash" xmlns:w16se="http://schemas.microsoft.com/office/word/2015/wordml/symex" xmlns:wpg="http://schemas.microsoft.com/office/word/2010/wordprocessingGroup" xmlns:wpi="http://schemas.microsoft.com/office/word/2010/wordprocessingInk" xmlns:wne="http://schemas.microsoft.com/office/word/2006/wordml" xmlns:wps="http://schemas.microsoft.com/office/word/2010/wordprocessingShape" mc:Ignorable="w14 w15 w16se w16cid w16 w16cex w16sdtdh wp14">
   <w:p>
     <w:pPr>
       <w:pBdr>
@@ -47492,8 +47616,33 @@
 </w:ftr>
 </file>
 
+<file path=word/footnotes.xml><?xml version="1.0" encoding="utf-8"?>
+<w:footnotes xmlns:wpc="http://schemas.microsoft.com/office/word/2010/wordprocessingCanvas" xmlns:cx="http://schemas.microsoft.com/office/drawing/2014/chartex" xmlns:cx1="http://schemas.microsoft.com/office/drawing/2015/9/8/chartex" xmlns:cx2="http://schemas.microsoft.com/office/drawing/2015/10/21/chartex" xmlns:cx3="http://schemas.microsoft.com/office/drawing/2016/5/9/chartex" xmlns:cx4="http://schemas.microsoft.com/office/drawing/2016/5/10/chartex" xmlns:cx5="http://schemas.microsoft.com/office/drawing/2016/5/11/chartex" xmlns:cx6="http://schemas.microsoft.com/office/drawing/2016/5/12/chartex" xmlns:cx7="http://schemas.microsoft.com/office/drawing/2016/5/13/chartex" xmlns:cx8="http://schemas.microsoft.com/office/drawing/2016/5/14/chartex" xmlns:mc="http://schemas.openxmlformats.org/markup-compatibility/2006" xmlns:aink="http://schemas.microsoft.com/office/drawing/2016/ink" xmlns:am3d="http://schemas.microsoft.com/office/drawing/2017/model3d" xmlns:o="urn:schemas-microsoft-com:office:office" xmlns:oel="http://schemas.microsoft.com/office/2019/extlst" xmlns:r="http://schemas.openxmlformats.org/officeDocument/2006/relationships" xmlns:m="http://schemas.openxmlformats.org/officeDocument/2006/math" xmlns:v="urn:schemas-microsoft-com:vml" xmlns:wp14="http://schemas.microsoft.com/office/word/2010/wordprocessingDrawing" xmlns:wp="http://schemas.openxmlformats.org/drawingml/2006/wordprocessingDrawing" xmlns:w10="urn:schemas-microsoft-com:office:word" xmlns:w="http://schemas.openxmlformats.org/wordprocessingml/2006/main" xmlns:w14="http://schemas.microsoft.com/office/word/2010/wordml" xmlns:w15="http://schemas.microsoft.com/office/word/2012/wordml" xmlns:w16cex="http://schemas.microsoft.com/office/word/2018/wordml/cex" xmlns:w16cid="http://schemas.microsoft.com/office/word/2016/wordml/cid" xmlns:w16="http://schemas.microsoft.com/office/word/2018/wordml" xmlns:w16sdtdh="http://schemas.microsoft.com/office/word/2020/wordml/sdtdatahash" xmlns:w16se="http://schemas.microsoft.com/office/word/2015/wordml/symex" xmlns:wpg="http://schemas.microsoft.com/office/word/2010/wordprocessingGroup" xmlns:wpi="http://schemas.microsoft.com/office/word/2010/wordprocessingInk" xmlns:wne="http://schemas.microsoft.com/office/word/2006/wordml" xmlns:wps="http://schemas.microsoft.com/office/word/2010/wordprocessingShape" mc:Ignorable="w14 w15 w16se w16cid w16 w16cex w16sdtdh wp14">
+  <w:footnote w:type="separator" w:id="-1">
+    <w:p>
+      <w:pPr>
+        <w:spacing w:after="0" w:line="240" w:lineRule="auto"/>
+      </w:pPr>
+      <w:r>
+        <w:separator/>
+      </w:r>
+    </w:p>
+  </w:footnote>
+  <w:footnote w:type="continuationSeparator" w:id="0">
+    <w:p>
+      <w:pPr>
+        <w:spacing w:after="0" w:line="240" w:lineRule="auto"/>
+      </w:pPr>
+      <w:r>
+        <w:continuationSeparator/>
+      </w:r>
+    </w:p>
+  </w:footnote>
+</w:footnotes>
+</file>
+
 <file path=word/header1.xml><?xml version="1.0" encoding="utf-8"?>
-<w:hdr xmlns:wpc="http://schemas.microsoft.com/office/word/2010/wordprocessingCanvas" xmlns:cx="http://schemas.microsoft.com/office/drawing/2014/chartex" xmlns:cx1="http://schemas.microsoft.com/office/drawing/2015/9/8/chartex" xmlns:cx2="http://schemas.microsoft.com/office/drawing/2015/10/21/chartex" xmlns:cx3="http://schemas.microsoft.com/office/drawing/2016/5/9/chartex" xmlns:cx4="http://schemas.microsoft.com/office/drawing/2016/5/10/chartex" xmlns:cx5="http://schemas.microsoft.com/office/drawing/2016/5/11/chartex" xmlns:cx6="http://schemas.microsoft.com/office/drawing/2016/5/12/chartex" xmlns:cx7="http://schemas.microsoft.com/office/drawing/2016/5/13/chartex" xmlns:cx8="http://schemas.microsoft.com/office/drawing/2016/5/14/chartex" xmlns:mc="http://schemas.openxmlformats.org/markup-compatibility/2006" xmlns:aink="http://schemas.microsoft.com/office/drawing/2016/ink" xmlns:am3d="http://schemas.microsoft.com/office/drawing/2017/model3d" xmlns:o="urn:schemas-microsoft-com:office:office" xmlns:oel="http://schemas.microsoft.com/office/2019/extlst" xmlns:r="http://schemas.openxmlformats.org/officeDocument/2006/relationships" xmlns:m="http://schemas.openxmlformats.org/officeDocument/2006/math" xmlns:v="urn:schemas-microsoft-com:vml" xmlns:wp14="http://schemas.microsoft.com/office/word/2010/wordprocessingDrawing" xmlns:wp="http://schemas.openxmlformats.org/drawingml/2006/wordprocessingDrawing" xmlns:w10="urn:schemas-microsoft-com:office:word" xmlns:w="http://schemas.openxmlformats.org/wordprocessingml/2006/main" xmlns:w14="http://schemas.microsoft.com/office/word/2010/wordml" xmlns:w15="http://schemas.microsoft.com/office/word/2012/wordml" xmlns:w16cex="http://schemas.microsoft.com/office/word/2018/wordml/cex" xmlns:w16cid="http://schemas.microsoft.com/office/word/2016/wordml/cid" xmlns:w16="http://schemas.microsoft.com/office/word/2018/wordml" xmlns:w16du="http://schemas.microsoft.com/office/word/2023/wordml/word16du" xmlns:w16sdtdh="http://schemas.microsoft.com/office/word/2020/wordml/sdtdatahash" xmlns:w16se="http://schemas.microsoft.com/office/word/2015/wordml/symex" xmlns:wpg="http://schemas.microsoft.com/office/word/2010/wordprocessingGroup" xmlns:wpi="http://schemas.microsoft.com/office/word/2010/wordprocessingInk" xmlns:wne="http://schemas.microsoft.com/office/word/2006/wordml" xmlns:wps="http://schemas.microsoft.com/office/word/2010/wordprocessingShape" mc:Ignorable="w14 w15 w16se w16cid w16 w16cex w16sdtdh w16du wp14">
+<w:hdr xmlns:wpc="http://schemas.microsoft.com/office/word/2010/wordprocessingCanvas" xmlns:cx="http://schemas.microsoft.com/office/drawing/2014/chartex" xmlns:cx1="http://schemas.microsoft.com/office/drawing/2015/9/8/chartex" xmlns:cx2="http://schemas.microsoft.com/office/drawing/2015/10/21/chartex" xmlns:cx3="http://schemas.microsoft.com/office/drawing/2016/5/9/chartex" xmlns:cx4="http://schemas.microsoft.com/office/drawing/2016/5/10/chartex" xmlns:cx5="http://schemas.microsoft.com/office/drawing/2016/5/11/chartex" xmlns:cx6="http://schemas.microsoft.com/office/drawing/2016/5/12/chartex" xmlns:cx7="http://schemas.microsoft.com/office/drawing/2016/5/13/chartex" xmlns:cx8="http://schemas.microsoft.com/office/drawing/2016/5/14/chartex" xmlns:mc="http://schemas.openxmlformats.org/markup-compatibility/2006" xmlns:aink="http://schemas.microsoft.com/office/drawing/2016/ink" xmlns:am3d="http://schemas.microsoft.com/office/drawing/2017/model3d" xmlns:o="urn:schemas-microsoft-com:office:office" xmlns:oel="http://schemas.microsoft.com/office/2019/extlst" xmlns:r="http://schemas.openxmlformats.org/officeDocument/2006/relationships" xmlns:m="http://schemas.openxmlformats.org/officeDocument/2006/math" xmlns:v="urn:schemas-microsoft-com:vml" xmlns:wp14="http://schemas.microsoft.com/office/word/2010/wordprocessingDrawing" xmlns:wp="http://schemas.openxmlformats.org/drawingml/2006/wordprocessingDrawing" xmlns:w10="urn:schemas-microsoft-com:office:word" xmlns:w="http://schemas.openxmlformats.org/wordprocessingml/2006/main" xmlns:w14="http://schemas.microsoft.com/office/word/2010/wordml" xmlns:w15="http://schemas.microsoft.com/office/word/2012/wordml" xmlns:w16cex="http://schemas.microsoft.com/office/word/2018/wordml/cex" xmlns:w16cid="http://schemas.microsoft.com/office/word/2016/wordml/cid" xmlns:w16="http://schemas.microsoft.com/office/word/2018/wordml" xmlns:w16sdtdh="http://schemas.microsoft.com/office/word/2020/wordml/sdtdatahash" xmlns:w16se="http://schemas.microsoft.com/office/word/2015/wordml/symex" xmlns:wpg="http://schemas.microsoft.com/office/word/2010/wordprocessingGroup" xmlns:wpi="http://schemas.microsoft.com/office/word/2010/wordprocessingInk" xmlns:wne="http://schemas.microsoft.com/office/word/2006/wordml" xmlns:wps="http://schemas.microsoft.com/office/word/2010/wordprocessingShape" mc:Ignorable="w14 w15 w16se w16cid w16 w16cex w16sdtdh wp14">
   <w:p>
     <w:pPr>
       <w:pBdr>
@@ -47525,7 +47674,7 @@
 </file>
 
 <file path=word/numbering.xml><?xml version="1.0" encoding="utf-8"?>
-<w:numbering xmlns:wpc="http://schemas.microsoft.com/office/word/2010/wordprocessingCanvas" xmlns:cx="http://schemas.microsoft.com/office/drawing/2014/chartex" xmlns:cx1="http://schemas.microsoft.com/office/drawing/2015/9/8/chartex" xmlns:cx2="http://schemas.microsoft.com/office/drawing/2015/10/21/chartex" xmlns:cx3="http://schemas.microsoft.com/office/drawing/2016/5/9/chartex" xmlns:cx4="http://schemas.microsoft.com/office/drawing/2016/5/10/chartex" xmlns:cx5="http://schemas.microsoft.com/office/drawing/2016/5/11/chartex" xmlns:cx6="http://schemas.microsoft.com/office/drawing/2016/5/12/chartex" xmlns:cx7="http://schemas.microsoft.com/office/drawing/2016/5/13/chartex" xmlns:cx8="http://schemas.microsoft.com/office/drawing/2016/5/14/chartex" xmlns:mc="http://schemas.openxmlformats.org/markup-compatibility/2006" xmlns:aink="http://schemas.microsoft.com/office/drawing/2016/ink" xmlns:am3d="http://schemas.microsoft.com/office/drawing/2017/model3d" xmlns:o="urn:schemas-microsoft-com:office:office" xmlns:oel="http://schemas.microsoft.com/office/2019/extlst" xmlns:r="http://schemas.openxmlformats.org/officeDocument/2006/relationships" xmlns:m="http://schemas.openxmlformats.org/officeDocument/2006/math" xmlns:v="urn:schemas-microsoft-com:vml" xmlns:wp14="http://schemas.microsoft.com/office/word/2010/wordprocessingDrawing" xmlns:wp="http://schemas.openxmlformats.org/drawingml/2006/wordprocessingDrawing" xmlns:w10="urn:schemas-microsoft-com:office:word" xmlns:w="http://schemas.openxmlformats.org/wordprocessingml/2006/main" xmlns:w14="http://schemas.microsoft.com/office/word/2010/wordml" xmlns:w15="http://schemas.microsoft.com/office/word/2012/wordml" xmlns:w16cex="http://schemas.microsoft.com/office/word/2018/wordml/cex" xmlns:w16cid="http://schemas.microsoft.com/office/word/2016/wordml/cid" xmlns:w16="http://schemas.microsoft.com/office/word/2018/wordml" xmlns:w16du="http://schemas.microsoft.com/office/word/2023/wordml/word16du" xmlns:w16sdtdh="http://schemas.microsoft.com/office/word/2020/wordml/sdtdatahash" xmlns:w16se="http://schemas.microsoft.com/office/word/2015/wordml/symex" xmlns:wpg="http://schemas.microsoft.com/office/word/2010/wordprocessingGroup" xmlns:wpi="http://schemas.microsoft.com/office/word/2010/wordprocessingInk" xmlns:wne="http://schemas.microsoft.com/office/word/2006/wordml" xmlns:wps="http://schemas.microsoft.com/office/word/2010/wordprocessingShape" mc:Ignorable="w14 w15 w16se w16cid w16 w16cex w16sdtdh w16du wp14">
+<w:numbering xmlns:wpc="http://schemas.microsoft.com/office/word/2010/wordprocessingCanvas" xmlns:cx="http://schemas.microsoft.com/office/drawing/2014/chartex" xmlns:cx1="http://schemas.microsoft.com/office/drawing/2015/9/8/chartex" xmlns:cx2="http://schemas.microsoft.com/office/drawing/2015/10/21/chartex" xmlns:cx3="http://schemas.microsoft.com/office/drawing/2016/5/9/chartex" xmlns:cx4="http://schemas.microsoft.com/office/drawing/2016/5/10/chartex" xmlns:cx5="http://schemas.microsoft.com/office/drawing/2016/5/11/chartex" xmlns:cx6="http://schemas.microsoft.com/office/drawing/2016/5/12/chartex" xmlns:cx7="http://schemas.microsoft.com/office/drawing/2016/5/13/chartex" xmlns:cx8="http://schemas.microsoft.com/office/drawing/2016/5/14/chartex" xmlns:mc="http://schemas.openxmlformats.org/markup-compatibility/2006" xmlns:aink="http://schemas.microsoft.com/office/drawing/2016/ink" xmlns:am3d="http://schemas.microsoft.com/office/drawing/2017/model3d" xmlns:o="urn:schemas-microsoft-com:office:office" xmlns:oel="http://schemas.microsoft.com/office/2019/extlst" xmlns:r="http://schemas.openxmlformats.org/officeDocument/2006/relationships" xmlns:m="http://schemas.openxmlformats.org/officeDocument/2006/math" xmlns:v="urn:schemas-microsoft-com:vml" xmlns:wp14="http://schemas.microsoft.com/office/word/2010/wordprocessingDrawing" xmlns:wp="http://schemas.openxmlformats.org/drawingml/2006/wordprocessingDrawing" xmlns:w10="urn:schemas-microsoft-com:office:word" xmlns:w="http://schemas.openxmlformats.org/wordprocessingml/2006/main" xmlns:w14="http://schemas.microsoft.com/office/word/2010/wordml" xmlns:w15="http://schemas.microsoft.com/office/word/2012/wordml" xmlns:w16cex="http://schemas.microsoft.com/office/word/2018/wordml/cex" xmlns:w16cid="http://schemas.microsoft.com/office/word/2016/wordml/cid" xmlns:w16="http://schemas.microsoft.com/office/word/2018/wordml" xmlns:w16sdtdh="http://schemas.microsoft.com/office/word/2020/wordml/sdtdatahash" xmlns:w16se="http://schemas.microsoft.com/office/word/2015/wordml/symex" xmlns:wpg="http://schemas.microsoft.com/office/word/2010/wordprocessingGroup" xmlns:wpi="http://schemas.microsoft.com/office/word/2010/wordprocessingInk" xmlns:wne="http://schemas.microsoft.com/office/word/2006/wordml" xmlns:wps="http://schemas.microsoft.com/office/word/2010/wordprocessingShape" mc:Ignorable="w14 w15 w16se w16cid w16 w16cex w16sdtdh wp14">
   <w:abstractNum w:abstractNumId="0" w15:restartNumberingAfterBreak="0">
     <w:nsid w:val="0F7B0484"/>
     <w:multiLevelType w:val="multilevel"/>
@@ -49097,7 +49246,7 @@
 </file>
 
 <file path=word/styles.xml><?xml version="1.0" encoding="utf-8"?>
-<w:styles xmlns:mc="http://schemas.openxmlformats.org/markup-compatibility/2006" xmlns:r="http://schemas.openxmlformats.org/officeDocument/2006/relationships" xmlns:w="http://schemas.openxmlformats.org/wordprocessingml/2006/main" xmlns:w14="http://schemas.microsoft.com/office/word/2010/wordml" xmlns:w15="http://schemas.microsoft.com/office/word/2012/wordml" xmlns:w16cex="http://schemas.microsoft.com/office/word/2018/wordml/cex" xmlns:w16cid="http://schemas.microsoft.com/office/word/2016/wordml/cid" xmlns:w16="http://schemas.microsoft.com/office/word/2018/wordml" xmlns:w16du="http://schemas.microsoft.com/office/word/2023/wordml/word16du" xmlns:w16sdtdh="http://schemas.microsoft.com/office/word/2020/wordml/sdtdatahash" xmlns:w16se="http://schemas.microsoft.com/office/word/2015/wordml/symex" mc:Ignorable="w14 w15 w16se w16cid w16 w16cex w16sdtdh w16du">
+<w:styles xmlns:mc="http://schemas.openxmlformats.org/markup-compatibility/2006" xmlns:r="http://schemas.openxmlformats.org/officeDocument/2006/relationships" xmlns:w="http://schemas.openxmlformats.org/wordprocessingml/2006/main" xmlns:w14="http://schemas.microsoft.com/office/word/2010/wordml" xmlns:w15="http://schemas.microsoft.com/office/word/2012/wordml" xmlns:w16cex="http://schemas.microsoft.com/office/word/2018/wordml/cex" xmlns:w16cid="http://schemas.microsoft.com/office/word/2016/wordml/cid" xmlns:w16="http://schemas.microsoft.com/office/word/2018/wordml" xmlns:w16sdtdh="http://schemas.microsoft.com/office/word/2020/wordml/sdtdatahash" xmlns:w16se="http://schemas.microsoft.com/office/word/2015/wordml/symex" mc:Ignorable="w14 w15 w16se w16cid w16 w16cex w16sdtdh">
   <w:docDefaults>
     <w:rPrDefault>
       <w:rPr>
@@ -49646,6 +49795,7 @@
   <w:style w:type="character" w:default="1" w:styleId="DefaultParagraphFont">
     <w:name w:val="Default Paragraph Font"/>
     <w:uiPriority w:val="1"/>
+    <w:semiHidden/>
     <w:unhideWhenUsed/>
   </w:style>
   <w:style w:type="table" w:default="1" w:styleId="TableNormal">
@@ -49823,6 +49973,55 @@
       <w:color w:val="666666"/>
       <w:sz w:val="48"/>
       <w:szCs w:val="48"/>
+    </w:rPr>
+  </w:style>
+  <w:style w:type="paragraph" w:styleId="TOC1">
+    <w:name w:val="toc 1"/>
+    <w:basedOn w:val="Normal"/>
+    <w:next w:val="Normal"/>
+    <w:autoRedefine/>
+    <w:uiPriority w:val="39"/>
+    <w:unhideWhenUsed/>
+    <w:rsid w:val="00CF5DD2"/>
+    <w:pPr>
+      <w:spacing w:after="100"/>
+    </w:pPr>
+  </w:style>
+  <w:style w:type="paragraph" w:styleId="TOC2">
+    <w:name w:val="toc 2"/>
+    <w:basedOn w:val="Normal"/>
+    <w:next w:val="Normal"/>
+    <w:autoRedefine/>
+    <w:uiPriority w:val="39"/>
+    <w:unhideWhenUsed/>
+    <w:rsid w:val="00CF5DD2"/>
+    <w:pPr>
+      <w:spacing w:after="100"/>
+      <w:ind w:left="260"/>
+    </w:pPr>
+  </w:style>
+  <w:style w:type="paragraph" w:styleId="TOC3">
+    <w:name w:val="toc 3"/>
+    <w:basedOn w:val="Normal"/>
+    <w:next w:val="Normal"/>
+    <w:autoRedefine/>
+    <w:uiPriority w:val="39"/>
+    <w:unhideWhenUsed/>
+    <w:rsid w:val="00CF5DD2"/>
+    <w:pPr>
+      <w:spacing w:after="100"/>
+      <w:ind w:left="520"/>
+    </w:pPr>
+  </w:style>
+  <w:style w:type="character" w:styleId="Hyperlink">
+    <w:name w:val="Hyperlink"/>
+    <w:basedOn w:val="DefaultParagraphFont"/>
+    <w:uiPriority w:val="99"/>
+    <w:unhideWhenUsed/>
+    <w:rsid w:val="00CF5DD2"/>
+    <w:rPr>
+      <w:color w:val="0563C1" w:themeColor="hyperlink"/>
+      <w:u w:val="single"/>
     </w:rPr>
   </w:style>
 </w:styles>

</xml_diff>